<commit_message>
prep for Influencer week 3
</commit_message>
<xml_diff>
--- a/FutureGroupGuides/Originals/Influencer Series - Week 3.docx
+++ b/FutureGroupGuides/Originals/Influencer Series - Week 3.docx
@@ -1,52 +1,41 @@
 
 <file path=word/document.xml><?xml version="1.0" encoding="utf-8"?>
-<w:document xmlns:mc="http://schemas.openxmlformats.org/markup-compatibility/2006" xmlns:o="urn:schemas-microsoft-com:office:office" xmlns:r="http://schemas.openxmlformats.org/officeDocument/2006/relationships" xmlns:m="http://schemas.openxmlformats.org/officeDocument/2006/math" xmlns:v="urn:schemas-microsoft-com:vml" xmlns:wp="http://schemas.openxmlformats.org/drawingml/2006/wordprocessingDrawing" xmlns:w10="urn:schemas-microsoft-com:office:word" xmlns:w="http://schemas.openxmlformats.org/wordprocessingml/2006/main" xmlns:wne="http://schemas.microsoft.com/office/word/2006/wordml" xmlns:sl="http://schemas.openxmlformats.org/schemaLibrary/2006/main" xmlns:a="http://schemas.openxmlformats.org/drawingml/2006/main" xmlns:pic="http://schemas.openxmlformats.org/drawingml/2006/picture" xmlns:c="http://schemas.openxmlformats.org/drawingml/2006/chart" xmlns:lc="http://schemas.openxmlformats.org/drawingml/2006/lockedCanvas" xmlns:dgm="http://schemas.openxmlformats.org/drawingml/2006/diagram" xmlns:wps="http://schemas.microsoft.com/office/word/2010/wordprocessingShape" xmlns:wpg="http://schemas.microsoft.com/office/word/2010/wordprocessingGroup" xmlns:w14="http://schemas.microsoft.com/office/word/2010/wordml" xmlns:w15="http://schemas.microsoft.com/office/word/2012/wordml">
+<w:document xmlns:wpc="http://schemas.microsoft.com/office/word/2010/wordprocessingCanvas" xmlns:cx="http://schemas.microsoft.com/office/drawing/2014/chartex" xmlns:cx1="http://schemas.microsoft.com/office/drawing/2015/9/8/chartex" xmlns:cx2="http://schemas.microsoft.com/office/drawing/2015/10/21/chartex" xmlns:cx3="http://schemas.microsoft.com/office/drawing/2016/5/9/chartex" xmlns:cx4="http://schemas.microsoft.com/office/drawing/2016/5/10/chartex" xmlns:cx5="http://schemas.microsoft.com/office/drawing/2016/5/11/chartex" xmlns:cx6="http://schemas.microsoft.com/office/drawing/2016/5/12/chartex" xmlns:cx7="http://schemas.microsoft.com/office/drawing/2016/5/13/chartex" xmlns:cx8="http://schemas.microsoft.com/office/drawing/2016/5/14/chartex" xmlns:mc="http://schemas.openxmlformats.org/markup-compatibility/2006" xmlns:aink="http://schemas.microsoft.com/office/drawing/2016/ink" xmlns:am3d="http://schemas.microsoft.com/office/drawing/2017/model3d" xmlns:o="urn:schemas-microsoft-com:office:office" xmlns:r="http://schemas.openxmlformats.org/officeDocument/2006/relationships" xmlns:m="http://schemas.openxmlformats.org/officeDocument/2006/math" xmlns:v="urn:schemas-microsoft-com:vml" xmlns:wp14="http://schemas.microsoft.com/office/word/2010/wordprocessingDrawing" xmlns:wp="http://schemas.openxmlformats.org/drawingml/2006/wordprocessingDrawing" xmlns:w10="urn:schemas-microsoft-com:office:word" xmlns:w="http://schemas.openxmlformats.org/wordprocessingml/2006/main" xmlns:w14="http://schemas.microsoft.com/office/word/2010/wordml" xmlns:w15="http://schemas.microsoft.com/office/word/2012/wordml" xmlns:w16cid="http://schemas.microsoft.com/office/word/2016/wordml/cid" xmlns:w16se="http://schemas.microsoft.com/office/word/2015/wordml/symex" xmlns:wpg="http://schemas.microsoft.com/office/word/2010/wordprocessingGroup" xmlns:wpi="http://schemas.microsoft.com/office/word/2010/wordprocessingInk" xmlns:wne="http://schemas.microsoft.com/office/word/2006/wordml" xmlns:wps="http://schemas.microsoft.com/office/word/2010/wordprocessingShape" mc:Ignorable="w14 w15 w16se w16cid wp14">
   <w:body>
     <w:p>
       <w:pPr>
-        <w:spacing w:after="240" w:before="240" w:line="331.2" w:lineRule="auto"/>
-        <w:ind w:left="720" w:hanging="360"/>
-        <w:rPr>
-          <w:b w:val="1"/>
-          <w:sz w:val="20"/>
-          <w:szCs w:val="20"/>
-        </w:rPr>
-      </w:pPr>
-      <w:r>
-        <w:rPr>
-          <w:b w:val="1"/>
-          <w:sz w:val="20"/>
-          <w:szCs w:val="20"/>
-          <w:rtl w:val="0"/>
-        </w:rPr>
-        <w:t xml:space="preserve"> Week 3 - Influencer </w:t>
+        <w:spacing w:before="240" w:after="240" w:line="331" w:lineRule="auto"/>
+        <w:rPr>
+          <w:b/>
+          <w:sz w:val="28"/>
+          <w:szCs w:val="28"/>
+        </w:rPr>
+      </w:pPr>
+      <w:r>
+        <w:rPr>
+          <w:b/>
+          <w:sz w:val="28"/>
+          <w:szCs w:val="28"/>
+        </w:rPr>
+        <w:t>Influencer – Week 3</w:t>
       </w:r>
     </w:p>
     <w:p>
       <w:pPr>
-        <w:pBdr>
-          <w:top w:color="auto" w:space="0" w:sz="0" w:val="none"/>
-          <w:left w:color="auto" w:space="0" w:sz="0" w:val="none"/>
-          <w:bottom w:color="auto" w:space="0" w:sz="0" w:val="none"/>
-          <w:right w:color="auto" w:space="0" w:sz="0" w:val="none"/>
-          <w:between w:color="auto" w:space="0" w:sz="0" w:val="none"/>
-        </w:pBdr>
-        <w:spacing w:after="240" w:before="240" w:line="331.2" w:lineRule="auto"/>
-        <w:ind w:left="720" w:hanging="360"/>
-        <w:rPr>
-          <w:b w:val="1"/>
-          <w:sz w:val="20"/>
-          <w:szCs w:val="20"/>
-        </w:rPr>
-      </w:pPr>
-      <w:r>
-        <w:rPr>
-          <w:b w:val="1"/>
-          <w:sz w:val="20"/>
-          <w:szCs w:val="20"/>
-          <w:rtl w:val="0"/>
-        </w:rPr>
-        <w:t xml:space="preserve">LIFE/INTRO QUESTIONS (CHOOSE 1 OR 2)</w:t>
+        <w:spacing w:before="240" w:after="240" w:line="331" w:lineRule="auto"/>
+        <w:rPr>
+          <w:b/>
+          <w:sz w:val="20"/>
+          <w:szCs w:val="20"/>
+        </w:rPr>
+      </w:pPr>
+      <w:r>
+        <w:rPr>
+          <w:b/>
+          <w:sz w:val="20"/>
+          <w:szCs w:val="20"/>
+        </w:rPr>
+        <w:t>LIFE/INTRO QUESTIONS (CHOOSE 1 OR 2)</w:t>
       </w:r>
     </w:p>
     <w:p>
@@ -55,25 +44,25 @@
           <w:ilvl w:val="0"/>
           <w:numId w:val="1"/>
         </w:numPr>
-        <w:ind w:left="720" w:hanging="360"/>
-        <w:rPr>
-          <w:b w:val="1"/>
-          <w:sz w:val="20"/>
-          <w:szCs w:val="20"/>
-        </w:rPr>
-      </w:pPr>
-      <w:r>
-        <w:rPr>
-          <w:sz w:val="20"/>
-          <w:szCs w:val="20"/>
-          <w:rtl w:val="0"/>
-        </w:rPr>
-        <w:t xml:space="preserve">How long does it take for you to get ready in the morning? </w:t>
-      </w:r>
-      <w:r>
-        <w:rPr>
-          <w:rtl w:val="0"/>
-        </w:rPr>
+        <w:rPr>
+          <w:b/>
+          <w:sz w:val="20"/>
+          <w:szCs w:val="20"/>
+        </w:rPr>
+      </w:pPr>
+      <w:r>
+        <w:rPr>
+          <w:sz w:val="20"/>
+          <w:szCs w:val="20"/>
+        </w:rPr>
+        <w:t>H</w:t>
+      </w:r>
+      <w:r>
+        <w:rPr>
+          <w:sz w:val="20"/>
+          <w:szCs w:val="20"/>
+        </w:rPr>
+        <w:t xml:space="preserve">ow long does it take for you to get ready in the morning? </w:t>
       </w:r>
     </w:p>
     <w:p>
@@ -82,48 +71,36 @@
           <w:ilvl w:val="0"/>
           <w:numId w:val="1"/>
         </w:numPr>
-        <w:ind w:left="720" w:hanging="360"/>
-        <w:rPr>
-          <w:b w:val="1"/>
-          <w:sz w:val="20"/>
-          <w:szCs w:val="20"/>
-        </w:rPr>
-      </w:pPr>
-      <w:r>
-        <w:rPr>
-          <w:sz w:val="20"/>
-          <w:szCs w:val="20"/>
-          <w:rtl w:val="0"/>
-        </w:rPr>
-        <w:t xml:space="preserve">Would you rather get up later in the morning and not look the best or get up earlier to make your outer appearance look great?</w:t>
+        <w:rPr>
+          <w:b/>
+          <w:sz w:val="20"/>
+          <w:szCs w:val="20"/>
+        </w:rPr>
+      </w:pPr>
+      <w:r>
+        <w:rPr>
+          <w:sz w:val="20"/>
+          <w:szCs w:val="20"/>
+        </w:rPr>
+        <w:t>Would you rather get up later in the morning and not look the best or get up earlier to make your outer appearance look great?</w:t>
       </w:r>
     </w:p>
     <w:p>
       <w:pPr>
-        <w:spacing w:after="240" w:before="240" w:line="331.2" w:lineRule="auto"/>
-        <w:ind w:left="720" w:hanging="360"/>
-        <w:rPr>
-          <w:b w:val="1"/>
-          <w:sz w:val="20"/>
-          <w:szCs w:val="20"/>
-        </w:rPr>
-      </w:pPr>
-      <w:r>
-        <w:rPr>
-          <w:sz w:val="20"/>
-          <w:szCs w:val="20"/>
-          <w:rtl w:val="0"/>
-        </w:rPr>
-        <w:t xml:space="preserve">      </w:t>
-      </w:r>
-      <w:r>
-        <w:rPr>
-          <w:b w:val="1"/>
-          <w:sz w:val="20"/>
-          <w:szCs w:val="20"/>
-          <w:rtl w:val="0"/>
-        </w:rPr>
-        <w:t xml:space="preserve">CONNECTION QUESTION</w:t>
+        <w:spacing w:before="240" w:after="240" w:line="331" w:lineRule="auto"/>
+        <w:rPr>
+          <w:b/>
+          <w:sz w:val="20"/>
+          <w:szCs w:val="20"/>
+        </w:rPr>
+      </w:pPr>
+      <w:r>
+        <w:rPr>
+          <w:b/>
+          <w:sz w:val="20"/>
+          <w:szCs w:val="20"/>
+        </w:rPr>
+        <w:t>CONNECTION QUESTION</w:t>
       </w:r>
     </w:p>
     <w:p>
@@ -132,51 +109,46 @@
           <w:ilvl w:val="0"/>
           <w:numId w:val="2"/>
         </w:numPr>
-        <w:ind w:left="720" w:hanging="360"/>
-        <w:rPr>
-          <w:sz w:val="20"/>
-          <w:szCs w:val="20"/>
-        </w:rPr>
-      </w:pPr>
-      <w:r>
-        <w:rPr>
-          <w:sz w:val="20"/>
-          <w:szCs w:val="20"/>
-          <w:rtl w:val="0"/>
-        </w:rPr>
-        <w:t xml:space="preserve">How often do you find yourself caring more about your outer appearance than your inner appearance?</w:t>
-      </w:r>
-      <w:r>
-        <w:rPr>
-          <w:rtl w:val="0"/>
-        </w:rPr>
+        <w:rPr>
+          <w:sz w:val="20"/>
+          <w:szCs w:val="20"/>
+        </w:rPr>
+      </w:pPr>
+      <w:r>
+        <w:rPr>
+          <w:sz w:val="20"/>
+          <w:szCs w:val="20"/>
+        </w:rPr>
+        <w:t>How often do you find yourself caring more about your outer appearance than your inner appearance?</w:t>
       </w:r>
     </w:p>
     <w:p>
       <w:pPr>
-        <w:pBdr>
-          <w:top w:color="auto" w:space="0" w:sz="0" w:val="none"/>
-          <w:left w:color="auto" w:space="0" w:sz="0" w:val="none"/>
-          <w:bottom w:color="auto" w:space="0" w:sz="0" w:val="none"/>
-          <w:right w:color="auto" w:space="0" w:sz="0" w:val="none"/>
-          <w:between w:color="auto" w:space="0" w:sz="0" w:val="none"/>
-        </w:pBdr>
-        <w:spacing w:after="240" w:before="240" w:line="331.2" w:lineRule="auto"/>
-        <w:ind w:left="720" w:hanging="360"/>
-        <w:rPr>
-          <w:b w:val="1"/>
-          <w:sz w:val="20"/>
-          <w:szCs w:val="20"/>
-        </w:rPr>
-      </w:pPr>
-      <w:r>
-        <w:rPr>
-          <w:b w:val="1"/>
-          <w:sz w:val="20"/>
-          <w:szCs w:val="20"/>
-          <w:rtl w:val="0"/>
-        </w:rPr>
-        <w:t xml:space="preserve">Sermon in a Sentence </w:t>
+        <w:spacing w:before="240" w:after="240" w:line="331" w:lineRule="auto"/>
+        <w:rPr>
+          <w:b/>
+          <w:caps/>
+          <w:sz w:val="20"/>
+          <w:szCs w:val="20"/>
+        </w:rPr>
+      </w:pPr>
+      <w:r>
+        <w:rPr>
+          <w:b/>
+          <w:caps/>
+          <w:sz w:val="20"/>
+          <w:szCs w:val="20"/>
+        </w:rPr>
+        <w:t>Serm</w:t>
+      </w:r>
+      <w:r>
+        <w:rPr>
+          <w:b/>
+          <w:caps/>
+          <w:sz w:val="20"/>
+          <w:szCs w:val="20"/>
+        </w:rPr>
+        <w:t xml:space="preserve">on in a Sentence </w:t>
       </w:r>
     </w:p>
     <w:p>
@@ -185,52 +157,35 @@
           <w:ilvl w:val="0"/>
           <w:numId w:val="7"/>
         </w:numPr>
-        <w:ind w:left="720" w:hanging="360"/>
-      </w:pPr>
-      <w:r>
-        <w:rPr>
-          <w:sz w:val="20"/>
-          <w:szCs w:val="20"/>
-          <w:rtl w:val="0"/>
-        </w:rPr>
-        <w:t xml:space="preserve">Influence grows inside out</w:t>
-      </w:r>
-      <w:r>
-        <w:rPr>
-          <w:rtl w:val="0"/>
-        </w:rPr>
+      </w:pPr>
+      <w:r>
+        <w:rPr>
+          <w:sz w:val="20"/>
+          <w:szCs w:val="20"/>
+        </w:rPr>
+        <w:t>Influence grows inside out.</w:t>
       </w:r>
     </w:p>
     <w:p>
       <w:pPr>
-        <w:pBdr>
-          <w:top w:color="auto" w:space="0" w:sz="0" w:val="none"/>
-          <w:left w:color="auto" w:space="0" w:sz="0" w:val="none"/>
-          <w:bottom w:color="auto" w:space="0" w:sz="0" w:val="none"/>
-          <w:right w:color="auto" w:space="0" w:sz="0" w:val="none"/>
-          <w:between w:color="auto" w:space="0" w:sz="0" w:val="none"/>
-        </w:pBdr>
-        <w:spacing w:after="240" w:before="240" w:line="331.2" w:lineRule="auto"/>
-        <w:ind w:left="720" w:hanging="360"/>
-        <w:rPr>
-          <w:sz w:val="20"/>
-          <w:szCs w:val="20"/>
-        </w:rPr>
-      </w:pPr>
-      <w:r>
-        <w:rPr>
-          <w:b w:val="1"/>
-          <w:sz w:val="20"/>
-          <w:szCs w:val="20"/>
-          <w:rtl w:val="0"/>
-        </w:rPr>
-        <w:t xml:space="preserve">SCRIPTURE</w:t>
-      </w:r>
-      <w:r>
-        <w:rPr>
-          <w:sz w:val="20"/>
-          <w:szCs w:val="20"/>
-          <w:rtl w:val="0"/>
+        <w:spacing w:before="240" w:after="240" w:line="331" w:lineRule="auto"/>
+        <w:rPr>
+          <w:sz w:val="20"/>
+          <w:szCs w:val="20"/>
+        </w:rPr>
+      </w:pPr>
+      <w:r>
+        <w:rPr>
+          <w:b/>
+          <w:sz w:val="20"/>
+          <w:szCs w:val="20"/>
+        </w:rPr>
+        <w:t>SCRIPTURE</w:t>
+      </w:r>
+      <w:r>
+        <w:rPr>
+          <w:sz w:val="20"/>
+          <w:szCs w:val="20"/>
         </w:rPr>
         <w:t xml:space="preserve"> </w:t>
       </w:r>
@@ -241,45 +196,42 @@
           <w:ilvl w:val="0"/>
           <w:numId w:val="5"/>
         </w:numPr>
-        <w:ind w:left="720" w:hanging="360"/>
-        <w:rPr>
-          <w:sz w:val="20"/>
-          <w:szCs w:val="20"/>
-        </w:rPr>
-      </w:pPr>
-      <w:r>
-        <w:rPr>
-          <w:sz w:val="20"/>
-          <w:szCs w:val="20"/>
-          <w:rtl w:val="0"/>
+        <w:rPr>
+          <w:sz w:val="20"/>
+          <w:szCs w:val="20"/>
+        </w:rPr>
+      </w:pPr>
+      <w:r>
+        <w:rPr>
+          <w:sz w:val="20"/>
+          <w:szCs w:val="20"/>
         </w:rPr>
         <w:t xml:space="preserve">Matthew 7:3-5 </w:t>
       </w:r>
       <w:r>
         <w:rPr>
-          <w:b w:val="1"/>
+          <w:b/>
           <w:sz w:val="20"/>
           <w:szCs w:val="20"/>
           <w:vertAlign w:val="superscript"/>
-          <w:rtl w:val="0"/>
-        </w:rPr>
-        <w:t xml:space="preserve">“ </w:t>
-      </w:r>
-      <w:r>
-        <w:rPr>
-          <w:sz w:val="20"/>
-          <w:szCs w:val="20"/>
-          <w:rtl w:val="0"/>
+        </w:rPr>
+        <w:t>“</w:t>
+      </w:r>
+      <w:bookmarkStart w:id="0" w:name="_GoBack"/>
+      <w:bookmarkEnd w:id="0"/>
+      <w:r>
+        <w:rPr>
+          <w:sz w:val="20"/>
+          <w:szCs w:val="20"/>
         </w:rPr>
         <w:t xml:space="preserve">Why do you see the speck that is in your brother's eye, but do not notice the log that is in your own eye? </w:t>
       </w:r>
       <w:r>
         <w:rPr>
-          <w:b w:val="1"/>
+          <w:b/>
           <w:sz w:val="20"/>
           <w:szCs w:val="20"/>
           <w:vertAlign w:val="superscript"/>
-          <w:rtl w:val="0"/>
         </w:rPr>
         <w:t xml:space="preserve">4 </w:t>
       </w:r>
@@ -287,17 +239,22 @@
         <w:rPr>
           <w:sz w:val="20"/>
           <w:szCs w:val="20"/>
-          <w:rtl w:val="0"/>
-        </w:rPr>
-        <w:t xml:space="preserve">Or how can you say to your brother, ‘Let me take the speck out of your eye,’ when there is the log in your own eye? </w:t>
-      </w:r>
-      <w:r>
-        <w:rPr>
-          <w:b w:val="1"/>
+        </w:rPr>
+        <w:t>Or how can you say to your brother, ‘Let me take the speck out of your eye,</w:t>
+      </w:r>
+      <w:r>
+        <w:rPr>
+          <w:sz w:val="20"/>
+          <w:szCs w:val="20"/>
+        </w:rPr>
+        <w:t xml:space="preserve">’ when there is the log in your own eye? </w:t>
+      </w:r>
+      <w:r>
+        <w:rPr>
+          <w:b/>
           <w:sz w:val="20"/>
           <w:szCs w:val="20"/>
           <w:vertAlign w:val="superscript"/>
-          <w:rtl w:val="0"/>
         </w:rPr>
         <w:t xml:space="preserve">5 </w:t>
       </w:r>
@@ -305,9 +262,8 @@
         <w:rPr>
           <w:sz w:val="20"/>
           <w:szCs w:val="20"/>
-          <w:rtl w:val="0"/>
-        </w:rPr>
-        <w:t xml:space="preserve">You hypocrite, first take the log out of your own eye, and then you will see clearly to take the speck out of your brother's eye.”</w:t>
+        </w:rPr>
+        <w:t>You hypocrite, first take the log out of your own eye, and then you will see clearly to take the speck out of your brother's eye.”</w:t>
       </w:r>
     </w:p>
     <w:p>
@@ -316,47 +272,35 @@
           <w:ilvl w:val="0"/>
           <w:numId w:val="5"/>
         </w:numPr>
-        <w:ind w:left="720" w:hanging="360"/>
-        <w:rPr>
-          <w:sz w:val="20"/>
-          <w:szCs w:val="20"/>
-        </w:rPr>
-      </w:pPr>
-      <w:r>
-        <w:rPr>
-          <w:sz w:val="20"/>
-          <w:szCs w:val="20"/>
-          <w:rtl w:val="0"/>
-        </w:rPr>
-        <w:t xml:space="preserve">What is Jesus saying in this scripture?</w:t>
+        <w:rPr>
+          <w:sz w:val="20"/>
+          <w:szCs w:val="20"/>
+        </w:rPr>
+      </w:pPr>
+      <w:r>
+        <w:rPr>
+          <w:sz w:val="20"/>
+          <w:szCs w:val="20"/>
+        </w:rPr>
+        <w:t>What is Jesus saying in this scripture?</w:t>
       </w:r>
     </w:p>
     <w:p>
       <w:pPr>
-        <w:spacing w:after="240" w:before="240" w:line="331.2" w:lineRule="auto"/>
-        <w:ind w:left="720" w:hanging="360"/>
-        <w:rPr>
-          <w:b w:val="1"/>
-          <w:sz w:val="20"/>
-          <w:szCs w:val="20"/>
-        </w:rPr>
-      </w:pPr>
-      <w:r>
-        <w:rPr>
-          <w:sz w:val="20"/>
-          <w:szCs w:val="20"/>
-          <w:rtl w:val="0"/>
-        </w:rPr>
-        <w:t xml:space="preserve">      </w:t>
-      </w:r>
-      <w:r>
-        <w:rPr>
-          <w:b w:val="1"/>
-          <w:sz w:val="20"/>
-          <w:szCs w:val="20"/>
-          <w:rtl w:val="0"/>
-        </w:rPr>
-        <w:t xml:space="preserve">DISCUSSION QUESTIONS</w:t>
+        <w:spacing w:before="240" w:after="240" w:line="331" w:lineRule="auto"/>
+        <w:rPr>
+          <w:b/>
+          <w:sz w:val="20"/>
+          <w:szCs w:val="20"/>
+        </w:rPr>
+      </w:pPr>
+      <w:r>
+        <w:rPr>
+          <w:b/>
+          <w:sz w:val="20"/>
+          <w:szCs w:val="20"/>
+        </w:rPr>
+        <w:t>DISCUSSION QUESTIONS</w:t>
       </w:r>
     </w:p>
     <w:p>
@@ -365,24 +309,24 @@
           <w:ilvl w:val="0"/>
           <w:numId w:val="6"/>
         </w:numPr>
-        <w:ind w:left="720" w:hanging="360"/>
-        <w:rPr>
-          <w:sz w:val="20"/>
-          <w:szCs w:val="20"/>
-        </w:rPr>
-      </w:pPr>
-      <w:r>
-        <w:rPr>
-          <w:sz w:val="20"/>
-          <w:szCs w:val="20"/>
-          <w:rtl w:val="0"/>
-        </w:rPr>
-        <w:t xml:space="preserve">What negative and positive habits do you have? Share them. </w:t>
-      </w:r>
-      <w:r>
-        <w:rPr>
-          <w:rtl w:val="0"/>
-        </w:rPr>
+        <w:rPr>
+          <w:sz w:val="20"/>
+          <w:szCs w:val="20"/>
+        </w:rPr>
+      </w:pPr>
+      <w:r>
+        <w:rPr>
+          <w:sz w:val="20"/>
+          <w:szCs w:val="20"/>
+        </w:rPr>
+        <w:t>What negative a</w:t>
+      </w:r>
+      <w:r>
+        <w:rPr>
+          <w:sz w:val="20"/>
+          <w:szCs w:val="20"/>
+        </w:rPr>
+        <w:t xml:space="preserve">nd positive habits do you have? Share them. </w:t>
       </w:r>
     </w:p>
     <w:p>
@@ -391,19 +335,17 @@
           <w:ilvl w:val="0"/>
           <w:numId w:val="6"/>
         </w:numPr>
-        <w:ind w:left="720" w:hanging="360"/>
-        <w:rPr>
-          <w:sz w:val="20"/>
-          <w:szCs w:val="20"/>
-        </w:rPr>
-      </w:pPr>
-      <w:r>
-        <w:rPr>
-          <w:sz w:val="20"/>
-          <w:szCs w:val="20"/>
-          <w:rtl w:val="0"/>
-        </w:rPr>
-        <w:t xml:space="preserve">How often do you find yourself thinking you know everything? Be honest. Explain.</w:t>
+        <w:rPr>
+          <w:sz w:val="20"/>
+          <w:szCs w:val="20"/>
+        </w:rPr>
+      </w:pPr>
+      <w:r>
+        <w:rPr>
+          <w:sz w:val="20"/>
+          <w:szCs w:val="20"/>
+        </w:rPr>
+        <w:t>How often do you find yourself thinking you know everything? Be honest. Explain.</w:t>
       </w:r>
     </w:p>
     <w:p>
@@ -412,71 +354,81 @@
           <w:ilvl w:val="0"/>
           <w:numId w:val="6"/>
         </w:numPr>
-        <w:ind w:left="720" w:hanging="360"/>
-        <w:rPr>
-          <w:sz w:val="20"/>
-          <w:szCs w:val="20"/>
-        </w:rPr>
-      </w:pPr>
-      <w:r>
-        <w:rPr>
-          <w:sz w:val="20"/>
-          <w:szCs w:val="20"/>
-          <w:rtl w:val="0"/>
-        </w:rPr>
-        <w:t xml:space="preserve">If I asked you who you are, would you be able to tell me? What are your strengths, weaknesses, values, ect.?</w:t>
+        <w:rPr>
+          <w:sz w:val="20"/>
+          <w:szCs w:val="20"/>
+        </w:rPr>
+      </w:pPr>
+      <w:r>
+        <w:rPr>
+          <w:sz w:val="20"/>
+          <w:szCs w:val="20"/>
+        </w:rPr>
+        <w:t>If I asked you who you are, would you be able to tell me? What are your strengths, weaknesses, values, e</w:t>
+      </w:r>
+      <w:r>
+        <w:rPr>
+          <w:sz w:val="20"/>
+          <w:szCs w:val="20"/>
+        </w:rPr>
+        <w:t>tc</w:t>
+      </w:r>
+      <w:r>
+        <w:rPr>
+          <w:sz w:val="20"/>
+          <w:szCs w:val="20"/>
+        </w:rPr>
+        <w:t>.?</w:t>
       </w:r>
     </w:p>
     <w:p>
       <w:pPr>
-        <w:pBdr>
-          <w:top w:color="auto" w:space="0" w:sz="0" w:val="none"/>
-          <w:left w:color="auto" w:space="0" w:sz="0" w:val="none"/>
-          <w:bottom w:color="auto" w:space="0" w:sz="0" w:val="none"/>
-          <w:right w:color="auto" w:space="0" w:sz="0" w:val="none"/>
-          <w:between w:color="auto" w:space="0" w:sz="0" w:val="none"/>
-        </w:pBdr>
-        <w:spacing w:after="240" w:before="240" w:line="331.2" w:lineRule="auto"/>
-        <w:ind w:left="720" w:hanging="360"/>
-        <w:rPr>
-          <w:b w:val="1"/>
-          <w:sz w:val="20"/>
-          <w:szCs w:val="20"/>
-        </w:rPr>
-      </w:pPr>
-      <w:r>
-        <w:rPr>
-          <w:b w:val="1"/>
-          <w:sz w:val="20"/>
-          <w:szCs w:val="20"/>
-          <w:rtl w:val="0"/>
-        </w:rPr>
-        <w:t xml:space="preserve">LIFE APPLICATION</w:t>
+        <w:spacing w:before="240" w:after="240" w:line="331" w:lineRule="auto"/>
+        <w:rPr>
+          <w:b/>
+          <w:sz w:val="20"/>
+          <w:szCs w:val="20"/>
+        </w:rPr>
+      </w:pPr>
+      <w:r>
+        <w:rPr>
+          <w:b/>
+          <w:sz w:val="20"/>
+          <w:szCs w:val="20"/>
+        </w:rPr>
+        <w:t>LIFE APPLICATION</w:t>
       </w:r>
     </w:p>
     <w:p>
       <w:pPr>
-        <w:pBdr>
-          <w:top w:color="auto" w:space="0" w:sz="0" w:val="none"/>
-          <w:left w:color="auto" w:space="0" w:sz="0" w:val="none"/>
-          <w:bottom w:color="auto" w:space="0" w:sz="0" w:val="none"/>
-          <w:right w:color="auto" w:space="0" w:sz="0" w:val="none"/>
-          <w:between w:color="auto" w:space="0" w:sz="0" w:val="none"/>
-        </w:pBdr>
-        <w:spacing w:after="240" w:before="240" w:line="331.2" w:lineRule="auto"/>
-        <w:ind w:left="720" w:hanging="360"/>
-        <w:rPr>
-          <w:sz w:val="20"/>
-          <w:szCs w:val="20"/>
-        </w:rPr>
-      </w:pPr>
-      <w:r>
-        <w:rPr>
-          <w:sz w:val="20"/>
-          <w:szCs w:val="20"/>
-          <w:rtl w:val="0"/>
-        </w:rPr>
-        <w:t xml:space="preserve">We want students walking away with 1 or 2 things they are going to do SOON to apply what they discussed.  </w:t>
+        <w:spacing w:before="240" w:after="240" w:line="331" w:lineRule="auto"/>
+        <w:ind w:left="360" w:hanging="360"/>
+        <w:jc w:val="both"/>
+        <w:rPr>
+          <w:sz w:val="20"/>
+          <w:szCs w:val="20"/>
+        </w:rPr>
+      </w:pPr>
+      <w:r>
+        <w:rPr>
+          <w:sz w:val="20"/>
+          <w:szCs w:val="20"/>
+        </w:rPr>
+        <w:t>We w</w:t>
+      </w:r>
+      <w:r>
+        <w:rPr>
+          <w:sz w:val="20"/>
+          <w:szCs w:val="20"/>
+        </w:rPr>
+        <w:t xml:space="preserve">ant students walking away with 1 or 2 things they are going to do SOON to apply what they </w:t>
+      </w:r>
+      <w:r>
+        <w:rPr>
+          <w:sz w:val="20"/>
+          <w:szCs w:val="20"/>
+        </w:rPr>
+        <w:t xml:space="preserve">discussed.  </w:t>
       </w:r>
     </w:p>
     <w:p>
@@ -485,19 +437,49 @@
           <w:ilvl w:val="0"/>
           <w:numId w:val="4"/>
         </w:numPr>
-        <w:ind w:left="720" w:hanging="360"/>
-        <w:rPr>
-          <w:sz w:val="20"/>
-          <w:szCs w:val="20"/>
-        </w:rPr>
-      </w:pPr>
-      <w:r>
-        <w:rPr>
-          <w:sz w:val="20"/>
-          <w:szCs w:val="20"/>
-          <w:rtl w:val="0"/>
-        </w:rPr>
-        <w:t xml:space="preserve">If you are not self aware already, what are some things you could do to become more self aware?</w:t>
+        <w:rPr>
+          <w:sz w:val="20"/>
+          <w:szCs w:val="20"/>
+        </w:rPr>
+      </w:pPr>
+      <w:r>
+        <w:rPr>
+          <w:sz w:val="20"/>
+          <w:szCs w:val="20"/>
+        </w:rPr>
+        <w:t xml:space="preserve">If you are not </w:t>
+      </w:r>
+      <w:proofErr w:type="spellStart"/>
+      <w:r>
+        <w:rPr>
+          <w:sz w:val="20"/>
+          <w:szCs w:val="20"/>
+        </w:rPr>
+        <w:t>self aware</w:t>
+      </w:r>
+      <w:proofErr w:type="spellEnd"/>
+      <w:r>
+        <w:rPr>
+          <w:sz w:val="20"/>
+          <w:szCs w:val="20"/>
+        </w:rPr>
+        <w:t xml:space="preserve"> already, what are some things you could do to become more </w:t>
+      </w:r>
+      <w:proofErr w:type="spellStart"/>
+      <w:r>
+        <w:rPr>
+          <w:sz w:val="20"/>
+          <w:szCs w:val="20"/>
+        </w:rPr>
+        <w:t>self aware</w:t>
+      </w:r>
+      <w:proofErr w:type="spellEnd"/>
+      <w:r>
+        <w:rPr>
+          <w:sz w:val="20"/>
+          <w:szCs w:val="20"/>
+        </w:rPr>
+        <w:t>?</w:t>
       </w:r>
     </w:p>
     <w:p>
@@ -506,46 +488,72 @@
           <w:ilvl w:val="0"/>
           <w:numId w:val="4"/>
         </w:numPr>
-        <w:ind w:left="720" w:hanging="360"/>
-        <w:rPr>
-          <w:sz w:val="20"/>
-          <w:szCs w:val="20"/>
-        </w:rPr>
-      </w:pPr>
-      <w:r>
-        <w:rPr>
-          <w:sz w:val="20"/>
-          <w:szCs w:val="20"/>
-          <w:rtl w:val="0"/>
-        </w:rPr>
-        <w:t xml:space="preserve"> FpStudents instagram will be having a 60 second clip teaching you about the basics of kingdom influence so make sure you take a MINUTE out of your day to listen to it and learn something from it. Next week we will come back and each talk about something we took away from the clips.</w:t>
+        <w:rPr>
+          <w:sz w:val="20"/>
+          <w:szCs w:val="20"/>
+        </w:rPr>
+      </w:pPr>
+      <w:r>
+        <w:rPr>
+          <w:sz w:val="20"/>
+          <w:szCs w:val="20"/>
+        </w:rPr>
+        <w:t xml:space="preserve"> </w:t>
+      </w:r>
+      <w:proofErr w:type="spellStart"/>
+      <w:r>
+        <w:rPr>
+          <w:sz w:val="20"/>
+          <w:szCs w:val="20"/>
+        </w:rPr>
+        <w:t>f</w:t>
+      </w:r>
+      <w:r>
+        <w:rPr>
+          <w:sz w:val="20"/>
+          <w:szCs w:val="20"/>
+        </w:rPr>
+        <w:t>pStudents</w:t>
+      </w:r>
+      <w:proofErr w:type="spellEnd"/>
+      <w:r>
+        <w:rPr>
+          <w:sz w:val="20"/>
+          <w:szCs w:val="20"/>
+        </w:rPr>
+        <w:t xml:space="preserve"> I</w:t>
+      </w:r>
+      <w:r>
+        <w:rPr>
+          <w:sz w:val="20"/>
+          <w:szCs w:val="20"/>
+        </w:rPr>
+        <w:t>nstagram will be having a 60 second clip tea</w:t>
+      </w:r>
+      <w:r>
+        <w:rPr>
+          <w:sz w:val="20"/>
+          <w:szCs w:val="20"/>
+        </w:rPr>
+        <w:t>ching you about the basics of kingdom influence so make sure you take a MINUTE out of your day to listen to it and learn something from it. Next week we will come back and each talk about something we took away from the clips.</w:t>
       </w:r>
     </w:p>
     <w:p>
       <w:pPr>
-        <w:spacing w:after="240" w:before="240" w:line="331.2" w:lineRule="auto"/>
-        <w:rPr>
-          <w:b w:val="1"/>
-          <w:sz w:val="20"/>
-          <w:szCs w:val="20"/>
-        </w:rPr>
-      </w:pPr>
-      <w:r>
-        <w:rPr>
-          <w:sz w:val="20"/>
-          <w:szCs w:val="20"/>
-          <w:rtl w:val="0"/>
-        </w:rPr>
-        <w:t xml:space="preserve">    </w:t>
-      </w:r>
-      <w:r>
-        <w:rPr>
-          <w:b w:val="1"/>
-          <w:sz w:val="20"/>
-          <w:szCs w:val="20"/>
-          <w:rtl w:val="0"/>
-        </w:rPr>
-        <w:t xml:space="preserve"> TAKE IT OUT</w:t>
+        <w:spacing w:before="240" w:after="240" w:line="331" w:lineRule="auto"/>
+        <w:rPr>
+          <w:b/>
+          <w:sz w:val="20"/>
+          <w:szCs w:val="20"/>
+        </w:rPr>
+      </w:pPr>
+      <w:r>
+        <w:rPr>
+          <w:b/>
+          <w:sz w:val="20"/>
+          <w:szCs w:val="20"/>
+        </w:rPr>
+        <w:t>TAKE IT OUT</w:t>
       </w:r>
     </w:p>
     <w:p>
@@ -554,19 +562,24 @@
           <w:ilvl w:val="0"/>
           <w:numId w:val="3"/>
         </w:numPr>
-        <w:ind w:left="720" w:hanging="360"/>
-        <w:rPr>
-          <w:sz w:val="20"/>
-          <w:szCs w:val="20"/>
-        </w:rPr>
-      </w:pPr>
-      <w:r>
-        <w:rPr>
-          <w:sz w:val="20"/>
-          <w:szCs w:val="20"/>
-          <w:rtl w:val="0"/>
-        </w:rPr>
-        <w:t xml:space="preserve">Close small group out with prayer requests. </w:t>
+        <w:rPr>
+          <w:sz w:val="20"/>
+          <w:szCs w:val="20"/>
+        </w:rPr>
+      </w:pPr>
+      <w:r>
+        <w:rPr>
+          <w:sz w:val="20"/>
+          <w:szCs w:val="20"/>
+        </w:rPr>
+        <w:t xml:space="preserve">Close small </w:t>
+      </w:r>
+      <w:r>
+        <w:rPr>
+          <w:sz w:val="20"/>
+          <w:szCs w:val="20"/>
+        </w:rPr>
+        <w:t xml:space="preserve">group out with prayer requests. </w:t>
       </w:r>
     </w:p>
     <w:p>
@@ -575,45 +588,42 @@
           <w:ilvl w:val="0"/>
           <w:numId w:val="3"/>
         </w:numPr>
-        <w:ind w:left="720" w:hanging="360"/>
-        <w:rPr>
-          <w:sz w:val="20"/>
-          <w:szCs w:val="20"/>
-        </w:rPr>
-      </w:pPr>
-      <w:r>
-        <w:rPr>
-          <w:sz w:val="20"/>
-          <w:szCs w:val="20"/>
-          <w:rtl w:val="0"/>
+        <w:rPr>
+          <w:sz w:val="20"/>
+          <w:szCs w:val="20"/>
+        </w:rPr>
+      </w:pPr>
+      <w:r>
+        <w:rPr>
+          <w:sz w:val="20"/>
+          <w:szCs w:val="20"/>
         </w:rPr>
         <w:t xml:space="preserve">After prayer, remind them of THE WEEKEND and any upcoming group events! </w:t>
-      </w:r>
-      <w:r>
-        <w:rPr>
-          <w:rtl w:val="0"/>
-        </w:rPr>
       </w:r>
     </w:p>
     <w:sectPr>
-      <w:pgSz w:h="15840" w:w="12240"/>
-      <w:pgMar w:bottom="1440" w:top="1440" w:left="1440" w:right="1440" w:header="720" w:footer="720"/>
+      <w:pgSz w:w="12240" w:h="15840"/>
+      <w:pgMar w:top="1440" w:right="1440" w:bottom="1440" w:left="1440" w:header="720" w:footer="720" w:gutter="0"/>
       <w:pgNumType w:start="1"/>
+      <w:cols w:space="720"/>
     </w:sectPr>
   </w:body>
 </w:document>
 </file>
 
 <file path=word/numbering.xml><?xml version="1.0" encoding="utf-8"?>
-<w:numbering xmlns:mc="http://schemas.openxmlformats.org/markup-compatibility/2006" xmlns:o="urn:schemas-microsoft-com:office:office" xmlns:r="http://schemas.openxmlformats.org/officeDocument/2006/relationships" xmlns:m="http://schemas.openxmlformats.org/officeDocument/2006/math" xmlns:v="urn:schemas-microsoft-com:vml" xmlns:wp="http://schemas.openxmlformats.org/drawingml/2006/wordprocessingDrawing" xmlns:w10="urn:schemas-microsoft-com:office:word" xmlns:w="http://schemas.openxmlformats.org/wordprocessingml/2006/main" xmlns:wne="http://schemas.microsoft.com/office/word/2006/wordml" xmlns:sl="http://schemas.openxmlformats.org/schemaLibrary/2006/main" xmlns:a="http://schemas.openxmlformats.org/drawingml/2006/main" xmlns:pic="http://schemas.openxmlformats.org/drawingml/2006/picture" xmlns:c="http://schemas.openxmlformats.org/drawingml/2006/chart" xmlns:lc="http://schemas.openxmlformats.org/drawingml/2006/lockedCanvas" xmlns:dgm="http://schemas.openxmlformats.org/drawingml/2006/diagram" xmlns:wps="http://schemas.microsoft.com/office/word/2010/wordprocessingShape" xmlns:wpg="http://schemas.microsoft.com/office/word/2010/wordprocessingGroup" xmlns:w14="http://schemas.microsoft.com/office/word/2010/wordml" xmlns:w15="http://schemas.microsoft.com/office/word/2012/wordml">
-  <w:abstractNum w:abstractNumId="1">
+<w:numbering xmlns:wpc="http://schemas.microsoft.com/office/word/2010/wordprocessingCanvas" xmlns:cx="http://schemas.microsoft.com/office/drawing/2014/chartex" xmlns:cx1="http://schemas.microsoft.com/office/drawing/2015/9/8/chartex" xmlns:cx2="http://schemas.microsoft.com/office/drawing/2015/10/21/chartex" xmlns:cx3="http://schemas.microsoft.com/office/drawing/2016/5/9/chartex" xmlns:cx4="http://schemas.microsoft.com/office/drawing/2016/5/10/chartex" xmlns:cx5="http://schemas.microsoft.com/office/drawing/2016/5/11/chartex" xmlns:cx6="http://schemas.microsoft.com/office/drawing/2016/5/12/chartex" xmlns:cx7="http://schemas.microsoft.com/office/drawing/2016/5/13/chartex" xmlns:cx8="http://schemas.microsoft.com/office/drawing/2016/5/14/chartex" xmlns:mc="http://schemas.openxmlformats.org/markup-compatibility/2006" xmlns:aink="http://schemas.microsoft.com/office/drawing/2016/ink" xmlns:am3d="http://schemas.microsoft.com/office/drawing/2017/model3d" xmlns:o="urn:schemas-microsoft-com:office:office" xmlns:r="http://schemas.openxmlformats.org/officeDocument/2006/relationships" xmlns:m="http://schemas.openxmlformats.org/officeDocument/2006/math" xmlns:v="urn:schemas-microsoft-com:vml" xmlns:wp14="http://schemas.microsoft.com/office/word/2010/wordprocessingDrawing" xmlns:wp="http://schemas.openxmlformats.org/drawingml/2006/wordprocessingDrawing" xmlns:w10="urn:schemas-microsoft-com:office:word" xmlns:w="http://schemas.openxmlformats.org/wordprocessingml/2006/main" xmlns:w14="http://schemas.microsoft.com/office/word/2010/wordml" xmlns:w15="http://schemas.microsoft.com/office/word/2012/wordml" xmlns:w16cid="http://schemas.microsoft.com/office/word/2016/wordml/cid" xmlns:w16se="http://schemas.microsoft.com/office/word/2015/wordml/symex" xmlns:wpg="http://schemas.microsoft.com/office/word/2010/wordprocessingGroup" xmlns:wpi="http://schemas.microsoft.com/office/word/2010/wordprocessingInk" xmlns:wne="http://schemas.microsoft.com/office/word/2006/wordml" xmlns:wps="http://schemas.microsoft.com/office/word/2010/wordprocessingShape" mc:Ignorable="w14 w15 w16se w16cid wp14">
+  <w:abstractNum w:abstractNumId="0" w15:restartNumberingAfterBreak="0">
+    <w:nsid w:val="0D0477DD"/>
+    <w:multiLevelType w:val="multilevel"/>
+    <w:tmpl w:val="5240BF7C"/>
     <w:lvl w:ilvl="0">
       <w:start w:val="1"/>
       <w:numFmt w:val="bullet"/>
       <w:lvlText w:val="●"/>
       <w:lvlJc w:val="left"/>
       <w:pPr>
-        <w:ind w:left="720" w:hanging="360"/>
+        <w:ind w:left="360" w:hanging="360"/>
       </w:pPr>
       <w:rPr>
         <w:b w:val="0"/>
@@ -627,7 +637,7 @@
       <w:lvlText w:val="○"/>
       <w:lvlJc w:val="left"/>
       <w:pPr>
-        <w:ind w:left="1440" w:hanging="360"/>
+        <w:ind w:left="1080" w:hanging="360"/>
       </w:pPr>
       <w:rPr>
         <w:u w:val="none"/>
@@ -639,7 +649,7 @@
       <w:lvlText w:val="■"/>
       <w:lvlJc w:val="left"/>
       <w:pPr>
-        <w:ind w:left="2160" w:hanging="360"/>
+        <w:ind w:left="1800" w:hanging="360"/>
       </w:pPr>
       <w:rPr>
         <w:u w:val="none"/>
@@ -651,7 +661,7 @@
       <w:lvlText w:val="●"/>
       <w:lvlJc w:val="left"/>
       <w:pPr>
-        <w:ind w:left="2880" w:hanging="360"/>
+        <w:ind w:left="2520" w:hanging="360"/>
       </w:pPr>
       <w:rPr>
         <w:u w:val="none"/>
@@ -663,7 +673,7 @@
       <w:lvlText w:val="○"/>
       <w:lvlJc w:val="left"/>
       <w:pPr>
-        <w:ind w:left="3600" w:hanging="360"/>
+        <w:ind w:left="3240" w:hanging="360"/>
       </w:pPr>
       <w:rPr>
         <w:u w:val="none"/>
@@ -675,7 +685,7 @@
       <w:lvlText w:val="■"/>
       <w:lvlJc w:val="left"/>
       <w:pPr>
-        <w:ind w:left="4320" w:hanging="360"/>
+        <w:ind w:left="3960" w:hanging="360"/>
       </w:pPr>
       <w:rPr>
         <w:u w:val="none"/>
@@ -687,7 +697,7 @@
       <w:lvlText w:val="●"/>
       <w:lvlJc w:val="left"/>
       <w:pPr>
-        <w:ind w:left="5040" w:hanging="360"/>
+        <w:ind w:left="4680" w:hanging="360"/>
       </w:pPr>
       <w:rPr>
         <w:u w:val="none"/>
@@ -699,7 +709,7 @@
       <w:lvlText w:val="○"/>
       <w:lvlJc w:val="left"/>
       <w:pPr>
-        <w:ind w:left="5760" w:hanging="360"/>
+        <w:ind w:left="5400" w:hanging="360"/>
       </w:pPr>
       <w:rPr>
         <w:u w:val="none"/>
@@ -711,21 +721,24 @@
       <w:lvlText w:val="■"/>
       <w:lvlJc w:val="left"/>
       <w:pPr>
-        <w:ind w:left="6480" w:hanging="360"/>
+        <w:ind w:left="6120" w:hanging="360"/>
       </w:pPr>
       <w:rPr>
         <w:u w:val="none"/>
       </w:rPr>
     </w:lvl>
   </w:abstractNum>
-  <w:abstractNum w:abstractNumId="2">
+  <w:abstractNum w:abstractNumId="1" w15:restartNumberingAfterBreak="0">
+    <w:nsid w:val="1F831826"/>
+    <w:multiLevelType w:val="multilevel"/>
+    <w:tmpl w:val="3CA4C198"/>
     <w:lvl w:ilvl="0">
       <w:start w:val="1"/>
       <w:numFmt w:val="bullet"/>
       <w:lvlText w:val="●"/>
       <w:lvlJc w:val="left"/>
       <w:pPr>
-        <w:ind w:left="720" w:hanging="360"/>
+        <w:ind w:left="360" w:hanging="360"/>
       </w:pPr>
       <w:rPr>
         <w:b w:val="0"/>
@@ -739,7 +752,7 @@
       <w:lvlText w:val="○"/>
       <w:lvlJc w:val="left"/>
       <w:pPr>
-        <w:ind w:left="1440" w:hanging="360"/>
+        <w:ind w:left="1080" w:hanging="360"/>
       </w:pPr>
       <w:rPr>
         <w:u w:val="none"/>
@@ -751,7 +764,7 @@
       <w:lvlText w:val="■"/>
       <w:lvlJc w:val="left"/>
       <w:pPr>
-        <w:ind w:left="2160" w:hanging="360"/>
+        <w:ind w:left="1800" w:hanging="360"/>
       </w:pPr>
       <w:rPr>
         <w:u w:val="none"/>
@@ -763,7 +776,7 @@
       <w:lvlText w:val="●"/>
       <w:lvlJc w:val="left"/>
       <w:pPr>
-        <w:ind w:left="2880" w:hanging="360"/>
+        <w:ind w:left="2520" w:hanging="360"/>
       </w:pPr>
       <w:rPr>
         <w:u w:val="none"/>
@@ -775,7 +788,7 @@
       <w:lvlText w:val="○"/>
       <w:lvlJc w:val="left"/>
       <w:pPr>
-        <w:ind w:left="3600" w:hanging="360"/>
+        <w:ind w:left="3240" w:hanging="360"/>
       </w:pPr>
       <w:rPr>
         <w:u w:val="none"/>
@@ -787,7 +800,7 @@
       <w:lvlText w:val="■"/>
       <w:lvlJc w:val="left"/>
       <w:pPr>
-        <w:ind w:left="4320" w:hanging="360"/>
+        <w:ind w:left="3960" w:hanging="360"/>
       </w:pPr>
       <w:rPr>
         <w:u w:val="none"/>
@@ -799,7 +812,7 @@
       <w:lvlText w:val="●"/>
       <w:lvlJc w:val="left"/>
       <w:pPr>
-        <w:ind w:left="5040" w:hanging="360"/>
+        <w:ind w:left="4680" w:hanging="360"/>
       </w:pPr>
       <w:rPr>
         <w:u w:val="none"/>
@@ -811,7 +824,7 @@
       <w:lvlText w:val="○"/>
       <w:lvlJc w:val="left"/>
       <w:pPr>
-        <w:ind w:left="5760" w:hanging="360"/>
+        <w:ind w:left="5400" w:hanging="360"/>
       </w:pPr>
       <w:rPr>
         <w:u w:val="none"/>
@@ -823,21 +836,24 @@
       <w:lvlText w:val="■"/>
       <w:lvlJc w:val="left"/>
       <w:pPr>
-        <w:ind w:left="6480" w:hanging="360"/>
+        <w:ind w:left="6120" w:hanging="360"/>
       </w:pPr>
       <w:rPr>
         <w:u w:val="none"/>
       </w:rPr>
     </w:lvl>
   </w:abstractNum>
-  <w:abstractNum w:abstractNumId="3">
+  <w:abstractNum w:abstractNumId="2" w15:restartNumberingAfterBreak="0">
+    <w:nsid w:val="2B3B3382"/>
+    <w:multiLevelType w:val="multilevel"/>
+    <w:tmpl w:val="88048084"/>
     <w:lvl w:ilvl="0">
       <w:start w:val="1"/>
       <w:numFmt w:val="bullet"/>
       <w:lvlText w:val="●"/>
       <w:lvlJc w:val="left"/>
       <w:pPr>
-        <w:ind w:left="720" w:hanging="360"/>
+        <w:ind w:left="360" w:hanging="360"/>
       </w:pPr>
       <w:rPr>
         <w:b w:val="0"/>
@@ -851,7 +867,7 @@
       <w:lvlText w:val="○"/>
       <w:lvlJc w:val="left"/>
       <w:pPr>
-        <w:ind w:left="1440" w:hanging="360"/>
+        <w:ind w:left="1080" w:hanging="360"/>
       </w:pPr>
       <w:rPr>
         <w:u w:val="none"/>
@@ -863,7 +879,7 @@
       <w:lvlText w:val="■"/>
       <w:lvlJc w:val="left"/>
       <w:pPr>
-        <w:ind w:left="2160" w:hanging="360"/>
+        <w:ind w:left="1800" w:hanging="360"/>
       </w:pPr>
       <w:rPr>
         <w:u w:val="none"/>
@@ -875,7 +891,7 @@
       <w:lvlText w:val="●"/>
       <w:lvlJc w:val="left"/>
       <w:pPr>
-        <w:ind w:left="2880" w:hanging="360"/>
+        <w:ind w:left="2520" w:hanging="360"/>
       </w:pPr>
       <w:rPr>
         <w:u w:val="none"/>
@@ -887,7 +903,7 @@
       <w:lvlText w:val="○"/>
       <w:lvlJc w:val="left"/>
       <w:pPr>
-        <w:ind w:left="3600" w:hanging="360"/>
+        <w:ind w:left="3240" w:hanging="360"/>
       </w:pPr>
       <w:rPr>
         <w:u w:val="none"/>
@@ -899,7 +915,7 @@
       <w:lvlText w:val="■"/>
       <w:lvlJc w:val="left"/>
       <w:pPr>
-        <w:ind w:left="4320" w:hanging="360"/>
+        <w:ind w:left="3960" w:hanging="360"/>
       </w:pPr>
       <w:rPr>
         <w:u w:val="none"/>
@@ -911,7 +927,7 @@
       <w:lvlText w:val="●"/>
       <w:lvlJc w:val="left"/>
       <w:pPr>
-        <w:ind w:left="5040" w:hanging="360"/>
+        <w:ind w:left="4680" w:hanging="360"/>
       </w:pPr>
       <w:rPr>
         <w:u w:val="none"/>
@@ -923,7 +939,7 @@
       <w:lvlText w:val="○"/>
       <w:lvlJc w:val="left"/>
       <w:pPr>
-        <w:ind w:left="5760" w:hanging="360"/>
+        <w:ind w:left="5400" w:hanging="360"/>
       </w:pPr>
       <w:rPr>
         <w:u w:val="none"/>
@@ -935,21 +951,24 @@
       <w:lvlText w:val="■"/>
       <w:lvlJc w:val="left"/>
       <w:pPr>
-        <w:ind w:left="6480" w:hanging="360"/>
+        <w:ind w:left="6120" w:hanging="360"/>
       </w:pPr>
       <w:rPr>
         <w:u w:val="none"/>
       </w:rPr>
     </w:lvl>
   </w:abstractNum>
-  <w:abstractNum w:abstractNumId="4">
+  <w:abstractNum w:abstractNumId="3" w15:restartNumberingAfterBreak="0">
+    <w:nsid w:val="367D25A7"/>
+    <w:multiLevelType w:val="multilevel"/>
+    <w:tmpl w:val="6F6AB786"/>
     <w:lvl w:ilvl="0">
       <w:start w:val="1"/>
       <w:numFmt w:val="bullet"/>
       <w:lvlText w:val="●"/>
       <w:lvlJc w:val="left"/>
       <w:pPr>
-        <w:ind w:left="720" w:hanging="360"/>
+        <w:ind w:left="360" w:hanging="360"/>
       </w:pPr>
       <w:rPr>
         <w:b w:val="0"/>
@@ -963,7 +982,7 @@
       <w:lvlText w:val="○"/>
       <w:lvlJc w:val="left"/>
       <w:pPr>
-        <w:ind w:left="1440" w:hanging="360"/>
+        <w:ind w:left="1080" w:hanging="360"/>
       </w:pPr>
       <w:rPr>
         <w:u w:val="none"/>
@@ -975,7 +994,7 @@
       <w:lvlText w:val="■"/>
       <w:lvlJc w:val="left"/>
       <w:pPr>
-        <w:ind w:left="2160" w:hanging="360"/>
+        <w:ind w:left="1800" w:hanging="360"/>
       </w:pPr>
       <w:rPr>
         <w:u w:val="none"/>
@@ -987,7 +1006,7 @@
       <w:lvlText w:val="●"/>
       <w:lvlJc w:val="left"/>
       <w:pPr>
-        <w:ind w:left="2880" w:hanging="360"/>
+        <w:ind w:left="2520" w:hanging="360"/>
       </w:pPr>
       <w:rPr>
         <w:u w:val="none"/>
@@ -999,7 +1018,7 @@
       <w:lvlText w:val="○"/>
       <w:lvlJc w:val="left"/>
       <w:pPr>
-        <w:ind w:left="3600" w:hanging="360"/>
+        <w:ind w:left="3240" w:hanging="360"/>
       </w:pPr>
       <w:rPr>
         <w:u w:val="none"/>
@@ -1011,7 +1030,7 @@
       <w:lvlText w:val="■"/>
       <w:lvlJc w:val="left"/>
       <w:pPr>
-        <w:ind w:left="4320" w:hanging="360"/>
+        <w:ind w:left="3960" w:hanging="360"/>
       </w:pPr>
       <w:rPr>
         <w:u w:val="none"/>
@@ -1023,7 +1042,7 @@
       <w:lvlText w:val="●"/>
       <w:lvlJc w:val="left"/>
       <w:pPr>
-        <w:ind w:left="5040" w:hanging="360"/>
+        <w:ind w:left="4680" w:hanging="360"/>
       </w:pPr>
       <w:rPr>
         <w:u w:val="none"/>
@@ -1035,7 +1054,7 @@
       <w:lvlText w:val="○"/>
       <w:lvlJc w:val="left"/>
       <w:pPr>
-        <w:ind w:left="5760" w:hanging="360"/>
+        <w:ind w:left="5400" w:hanging="360"/>
       </w:pPr>
       <w:rPr>
         <w:u w:val="none"/>
@@ -1047,21 +1066,24 @@
       <w:lvlText w:val="■"/>
       <w:lvlJc w:val="left"/>
       <w:pPr>
-        <w:ind w:left="6480" w:hanging="360"/>
+        <w:ind w:left="6120" w:hanging="360"/>
       </w:pPr>
       <w:rPr>
         <w:u w:val="none"/>
       </w:rPr>
     </w:lvl>
   </w:abstractNum>
-  <w:abstractNum w:abstractNumId="5">
+  <w:abstractNum w:abstractNumId="4" w15:restartNumberingAfterBreak="0">
+    <w:nsid w:val="462D6CE8"/>
+    <w:multiLevelType w:val="multilevel"/>
+    <w:tmpl w:val="B6FA2876"/>
     <w:lvl w:ilvl="0">
       <w:start w:val="1"/>
       <w:numFmt w:val="bullet"/>
       <w:lvlText w:val="●"/>
       <w:lvlJc w:val="left"/>
       <w:pPr>
-        <w:ind w:left="720" w:hanging="360"/>
+        <w:ind w:left="360" w:hanging="360"/>
       </w:pPr>
       <w:rPr>
         <w:b w:val="0"/>
@@ -1075,7 +1097,7 @@
       <w:lvlText w:val="○"/>
       <w:lvlJc w:val="left"/>
       <w:pPr>
-        <w:ind w:left="1440" w:hanging="360"/>
+        <w:ind w:left="1080" w:hanging="360"/>
       </w:pPr>
       <w:rPr>
         <w:u w:val="none"/>
@@ -1087,7 +1109,7 @@
       <w:lvlText w:val="■"/>
       <w:lvlJc w:val="left"/>
       <w:pPr>
-        <w:ind w:left="2160" w:hanging="360"/>
+        <w:ind w:left="1800" w:hanging="360"/>
       </w:pPr>
       <w:rPr>
         <w:u w:val="none"/>
@@ -1099,7 +1121,7 @@
       <w:lvlText w:val="●"/>
       <w:lvlJc w:val="left"/>
       <w:pPr>
-        <w:ind w:left="2880" w:hanging="360"/>
+        <w:ind w:left="2520" w:hanging="360"/>
       </w:pPr>
       <w:rPr>
         <w:u w:val="none"/>
@@ -1111,7 +1133,7 @@
       <w:lvlText w:val="○"/>
       <w:lvlJc w:val="left"/>
       <w:pPr>
-        <w:ind w:left="3600" w:hanging="360"/>
+        <w:ind w:left="3240" w:hanging="360"/>
       </w:pPr>
       <w:rPr>
         <w:u w:val="none"/>
@@ -1123,7 +1145,7 @@
       <w:lvlText w:val="■"/>
       <w:lvlJc w:val="left"/>
       <w:pPr>
-        <w:ind w:left="4320" w:hanging="360"/>
+        <w:ind w:left="3960" w:hanging="360"/>
       </w:pPr>
       <w:rPr>
         <w:u w:val="none"/>
@@ -1135,7 +1157,7 @@
       <w:lvlText w:val="●"/>
       <w:lvlJc w:val="left"/>
       <w:pPr>
-        <w:ind w:left="5040" w:hanging="360"/>
+        <w:ind w:left="4680" w:hanging="360"/>
       </w:pPr>
       <w:rPr>
         <w:u w:val="none"/>
@@ -1147,7 +1169,7 @@
       <w:lvlText w:val="○"/>
       <w:lvlJc w:val="left"/>
       <w:pPr>
-        <w:ind w:left="5760" w:hanging="360"/>
+        <w:ind w:left="5400" w:hanging="360"/>
       </w:pPr>
       <w:rPr>
         <w:u w:val="none"/>
@@ -1159,21 +1181,24 @@
       <w:lvlText w:val="■"/>
       <w:lvlJc w:val="left"/>
       <w:pPr>
-        <w:ind w:left="6480" w:hanging="360"/>
+        <w:ind w:left="6120" w:hanging="360"/>
       </w:pPr>
       <w:rPr>
         <w:u w:val="none"/>
       </w:rPr>
     </w:lvl>
   </w:abstractNum>
-  <w:abstractNum w:abstractNumId="6">
+  <w:abstractNum w:abstractNumId="5" w15:restartNumberingAfterBreak="0">
+    <w:nsid w:val="4B390E22"/>
+    <w:multiLevelType w:val="multilevel"/>
+    <w:tmpl w:val="BFFA5174"/>
     <w:lvl w:ilvl="0">
       <w:start w:val="1"/>
       <w:numFmt w:val="bullet"/>
       <w:lvlText w:val="●"/>
       <w:lvlJc w:val="left"/>
       <w:pPr>
-        <w:ind w:left="720" w:hanging="360"/>
+        <w:ind w:left="360" w:hanging="360"/>
       </w:pPr>
       <w:rPr>
         <w:b w:val="0"/>
@@ -1187,7 +1212,7 @@
       <w:lvlText w:val="○"/>
       <w:lvlJc w:val="left"/>
       <w:pPr>
-        <w:ind w:left="1440" w:hanging="360"/>
+        <w:ind w:left="1080" w:hanging="360"/>
       </w:pPr>
       <w:rPr>
         <w:u w:val="none"/>
@@ -1199,7 +1224,7 @@
       <w:lvlText w:val="■"/>
       <w:lvlJc w:val="left"/>
       <w:pPr>
-        <w:ind w:left="2160" w:hanging="360"/>
+        <w:ind w:left="1800" w:hanging="360"/>
       </w:pPr>
       <w:rPr>
         <w:u w:val="none"/>
@@ -1211,7 +1236,7 @@
       <w:lvlText w:val="●"/>
       <w:lvlJc w:val="left"/>
       <w:pPr>
-        <w:ind w:left="2880" w:hanging="360"/>
+        <w:ind w:left="2520" w:hanging="360"/>
       </w:pPr>
       <w:rPr>
         <w:u w:val="none"/>
@@ -1223,7 +1248,7 @@
       <w:lvlText w:val="○"/>
       <w:lvlJc w:val="left"/>
       <w:pPr>
-        <w:ind w:left="3600" w:hanging="360"/>
+        <w:ind w:left="3240" w:hanging="360"/>
       </w:pPr>
       <w:rPr>
         <w:u w:val="none"/>
@@ -1235,7 +1260,7 @@
       <w:lvlText w:val="■"/>
       <w:lvlJc w:val="left"/>
       <w:pPr>
-        <w:ind w:left="4320" w:hanging="360"/>
+        <w:ind w:left="3960" w:hanging="360"/>
       </w:pPr>
       <w:rPr>
         <w:u w:val="none"/>
@@ -1247,7 +1272,7 @@
       <w:lvlText w:val="●"/>
       <w:lvlJc w:val="left"/>
       <w:pPr>
-        <w:ind w:left="5040" w:hanging="360"/>
+        <w:ind w:left="4680" w:hanging="360"/>
       </w:pPr>
       <w:rPr>
         <w:u w:val="none"/>
@@ -1259,7 +1284,7 @@
       <w:lvlText w:val="○"/>
       <w:lvlJc w:val="left"/>
       <w:pPr>
-        <w:ind w:left="5760" w:hanging="360"/>
+        <w:ind w:left="5400" w:hanging="360"/>
       </w:pPr>
       <w:rPr>
         <w:u w:val="none"/>
@@ -1271,21 +1296,24 @@
       <w:lvlText w:val="■"/>
       <w:lvlJc w:val="left"/>
       <w:pPr>
-        <w:ind w:left="6480" w:hanging="360"/>
+        <w:ind w:left="6120" w:hanging="360"/>
       </w:pPr>
       <w:rPr>
         <w:u w:val="none"/>
       </w:rPr>
     </w:lvl>
   </w:abstractNum>
-  <w:abstractNum w:abstractNumId="7">
+  <w:abstractNum w:abstractNumId="6" w15:restartNumberingAfterBreak="0">
+    <w:nsid w:val="5FBE49BB"/>
+    <w:multiLevelType w:val="multilevel"/>
+    <w:tmpl w:val="9886DD90"/>
     <w:lvl w:ilvl="0">
       <w:start w:val="1"/>
       <w:numFmt w:val="bullet"/>
       <w:lvlText w:val="●"/>
       <w:lvlJc w:val="left"/>
       <w:pPr>
-        <w:ind w:left="720" w:hanging="360"/>
+        <w:ind w:left="360" w:hanging="360"/>
       </w:pPr>
       <w:rPr>
         <w:b w:val="0"/>
@@ -1299,7 +1327,7 @@
       <w:lvlText w:val="○"/>
       <w:lvlJc w:val="left"/>
       <w:pPr>
-        <w:ind w:left="1440" w:hanging="360"/>
+        <w:ind w:left="1080" w:hanging="360"/>
       </w:pPr>
       <w:rPr>
         <w:u w:val="none"/>
@@ -1311,7 +1339,7 @@
       <w:lvlText w:val="■"/>
       <w:lvlJc w:val="left"/>
       <w:pPr>
-        <w:ind w:left="2160" w:hanging="360"/>
+        <w:ind w:left="1800" w:hanging="360"/>
       </w:pPr>
       <w:rPr>
         <w:u w:val="none"/>
@@ -1323,7 +1351,7 @@
       <w:lvlText w:val="●"/>
       <w:lvlJc w:val="left"/>
       <w:pPr>
-        <w:ind w:left="2880" w:hanging="360"/>
+        <w:ind w:left="2520" w:hanging="360"/>
       </w:pPr>
       <w:rPr>
         <w:u w:val="none"/>
@@ -1335,7 +1363,7 @@
       <w:lvlText w:val="○"/>
       <w:lvlJc w:val="left"/>
       <w:pPr>
-        <w:ind w:left="3600" w:hanging="360"/>
+        <w:ind w:left="3240" w:hanging="360"/>
       </w:pPr>
       <w:rPr>
         <w:u w:val="none"/>
@@ -1347,7 +1375,7 @@
       <w:lvlText w:val="■"/>
       <w:lvlJc w:val="left"/>
       <w:pPr>
-        <w:ind w:left="4320" w:hanging="360"/>
+        <w:ind w:left="3960" w:hanging="360"/>
       </w:pPr>
       <w:rPr>
         <w:u w:val="none"/>
@@ -1359,7 +1387,7 @@
       <w:lvlText w:val="●"/>
       <w:lvlJc w:val="left"/>
       <w:pPr>
-        <w:ind w:left="5040" w:hanging="360"/>
+        <w:ind w:left="4680" w:hanging="360"/>
       </w:pPr>
       <w:rPr>
         <w:u w:val="none"/>
@@ -1371,7 +1399,7 @@
       <w:lvlText w:val="○"/>
       <w:lvlJc w:val="left"/>
       <w:pPr>
-        <w:ind w:left="5760" w:hanging="360"/>
+        <w:ind w:left="5400" w:hanging="360"/>
       </w:pPr>
       <w:rPr>
         <w:u w:val="none"/>
@@ -1383,7 +1411,7 @@
       <w:lvlText w:val="■"/>
       <w:lvlJc w:val="left"/>
       <w:pPr>
-        <w:ind w:left="6480" w:hanging="360"/>
+        <w:ind w:left="6120" w:hanging="360"/>
       </w:pPr>
       <w:rPr>
         <w:u w:val="none"/>
@@ -1391,38 +1419,38 @@
     </w:lvl>
   </w:abstractNum>
   <w:num w:numId="1">
+    <w:abstractNumId w:val="0"/>
+  </w:num>
+  <w:num w:numId="2">
+    <w:abstractNumId w:val="5"/>
+  </w:num>
+  <w:num w:numId="3">
+    <w:abstractNumId w:val="2"/>
+  </w:num>
+  <w:num w:numId="4">
+    <w:abstractNumId w:val="6"/>
+  </w:num>
+  <w:num w:numId="5">
+    <w:abstractNumId w:val="3"/>
+  </w:num>
+  <w:num w:numId="6">
     <w:abstractNumId w:val="1"/>
   </w:num>
-  <w:num w:numId="2">
-    <w:abstractNumId w:val="2"/>
-  </w:num>
-  <w:num w:numId="3">
-    <w:abstractNumId w:val="3"/>
-  </w:num>
-  <w:num w:numId="4">
+  <w:num w:numId="7">
     <w:abstractNumId w:val="4"/>
-  </w:num>
-  <w:num w:numId="5">
-    <w:abstractNumId w:val="5"/>
-  </w:num>
-  <w:num w:numId="6">
-    <w:abstractNumId w:val="6"/>
-  </w:num>
-  <w:num w:numId="7">
-    <w:abstractNumId w:val="7"/>
   </w:num>
 </w:numbering>
 </file>
 
 <file path=word/styles.xml><?xml version="1.0" encoding="utf-8"?>
-<w:styles xmlns:mc="http://schemas.openxmlformats.org/markup-compatibility/2006" xmlns:o="urn:schemas-microsoft-com:office:office" xmlns:r="http://schemas.openxmlformats.org/officeDocument/2006/relationships" xmlns:m="http://schemas.openxmlformats.org/officeDocument/2006/math" xmlns:v="urn:schemas-microsoft-com:vml" xmlns:wp="http://schemas.openxmlformats.org/drawingml/2006/wordprocessingDrawing" xmlns:w10="urn:schemas-microsoft-com:office:word" xmlns:w="http://schemas.openxmlformats.org/wordprocessingml/2006/main" xmlns:wne="http://schemas.microsoft.com/office/word/2006/wordml" xmlns:sl="http://schemas.openxmlformats.org/schemaLibrary/2006/main" xmlns:a="http://schemas.openxmlformats.org/drawingml/2006/main" xmlns:pic="http://schemas.openxmlformats.org/drawingml/2006/picture" xmlns:c="http://schemas.openxmlformats.org/drawingml/2006/chart" xmlns:lc="http://schemas.openxmlformats.org/drawingml/2006/lockedCanvas" xmlns:dgm="http://schemas.openxmlformats.org/drawingml/2006/diagram" xmlns:wps="http://schemas.microsoft.com/office/word/2010/wordprocessingShape" xmlns:wpg="http://schemas.microsoft.com/office/word/2010/wordprocessingGroup" xmlns:w14="http://schemas.microsoft.com/office/word/2010/wordml" xmlns:w15="http://schemas.microsoft.com/office/word/2012/wordml">
+<w:styles xmlns:mc="http://schemas.openxmlformats.org/markup-compatibility/2006" xmlns:r="http://schemas.openxmlformats.org/officeDocument/2006/relationships" xmlns:w="http://schemas.openxmlformats.org/wordprocessingml/2006/main" xmlns:w14="http://schemas.microsoft.com/office/word/2010/wordml" xmlns:w15="http://schemas.microsoft.com/office/word/2012/wordml" xmlns:w16cid="http://schemas.microsoft.com/office/word/2016/wordml/cid" xmlns:w16se="http://schemas.microsoft.com/office/word/2015/wordml/symex" mc:Ignorable="w14 w15 w16se w16cid">
   <w:docDefaults>
     <w:rPrDefault>
       <w:rPr>
-        <w:rFonts w:ascii="Arial" w:cs="Arial" w:eastAsia="Arial" w:hAnsi="Arial"/>
+        <w:rFonts w:ascii="Arial" w:eastAsia="Arial" w:hAnsi="Arial" w:cs="Arial"/>
         <w:sz w:val="22"/>
         <w:szCs w:val="22"/>
-        <w:lang w:val="en"/>
+        <w:lang w:val="en" w:eastAsia="en-US" w:bidi="ar-SA"/>
       </w:rPr>
     </w:rPrDefault>
     <w:pPrDefault>
@@ -1431,20 +1459,400 @@
       </w:pPr>
     </w:pPrDefault>
   </w:docDefaults>
-  <w:style w:type="paragraph" w:styleId="Normal" w:default="1">
-    <w:name w:val="normal"/>
-  </w:style>
-  <w:style w:type="table" w:styleId="TableNormal" w:default="1">
-    <w:name w:val="Table Normal"/>
+  <w:latentStyles w:defLockedState="0" w:defUIPriority="99" w:defSemiHidden="0" w:defUnhideWhenUsed="0" w:defQFormat="0" w:count="377">
+    <w:lsdException w:name="Normal" w:uiPriority="0" w:qFormat="1"/>
+    <w:lsdException w:name="heading 1" w:uiPriority="9" w:qFormat="1"/>
+    <w:lsdException w:name="heading 2" w:semiHidden="1" w:uiPriority="9" w:unhideWhenUsed="1" w:qFormat="1"/>
+    <w:lsdException w:name="heading 3" w:semiHidden="1" w:uiPriority="9" w:unhideWhenUsed="1" w:qFormat="1"/>
+    <w:lsdException w:name="heading 4" w:semiHidden="1" w:uiPriority="9" w:unhideWhenUsed="1" w:qFormat="1"/>
+    <w:lsdException w:name="heading 5" w:semiHidden="1" w:uiPriority="9" w:unhideWhenUsed="1" w:qFormat="1"/>
+    <w:lsdException w:name="heading 6" w:semiHidden="1" w:uiPriority="9" w:unhideWhenUsed="1" w:qFormat="1"/>
+    <w:lsdException w:name="heading 7" w:semiHidden="1" w:uiPriority="9" w:unhideWhenUsed="1" w:qFormat="1"/>
+    <w:lsdException w:name="heading 8" w:semiHidden="1" w:uiPriority="9" w:unhideWhenUsed="1" w:qFormat="1"/>
+    <w:lsdException w:name="heading 9" w:semiHidden="1" w:uiPriority="9" w:unhideWhenUsed="1" w:qFormat="1"/>
+    <w:lsdException w:name="index 1" w:semiHidden="1" w:unhideWhenUsed="1"/>
+    <w:lsdException w:name="index 2" w:semiHidden="1" w:unhideWhenUsed="1"/>
+    <w:lsdException w:name="index 3" w:semiHidden="1" w:unhideWhenUsed="1"/>
+    <w:lsdException w:name="index 4" w:semiHidden="1" w:unhideWhenUsed="1"/>
+    <w:lsdException w:name="index 5" w:semiHidden="1" w:unhideWhenUsed="1"/>
+    <w:lsdException w:name="index 6" w:semiHidden="1" w:unhideWhenUsed="1"/>
+    <w:lsdException w:name="index 7" w:semiHidden="1" w:unhideWhenUsed="1"/>
+    <w:lsdException w:name="index 8" w:semiHidden="1" w:unhideWhenUsed="1"/>
+    <w:lsdException w:name="index 9" w:semiHidden="1" w:unhideWhenUsed="1"/>
+    <w:lsdException w:name="toc 1" w:semiHidden="1" w:uiPriority="39" w:unhideWhenUsed="1"/>
+    <w:lsdException w:name="toc 2" w:semiHidden="1" w:uiPriority="39" w:unhideWhenUsed="1"/>
+    <w:lsdException w:name="toc 3" w:semiHidden="1" w:uiPriority="39" w:unhideWhenUsed="1"/>
+    <w:lsdException w:name="toc 4" w:semiHidden="1" w:uiPriority="39" w:unhideWhenUsed="1"/>
+    <w:lsdException w:name="toc 5" w:semiHidden="1" w:uiPriority="39" w:unhideWhenUsed="1"/>
+    <w:lsdException w:name="toc 6" w:semiHidden="1" w:uiPriority="39" w:unhideWhenUsed="1"/>
+    <w:lsdException w:name="toc 7" w:semiHidden="1" w:uiPriority="39" w:unhideWhenUsed="1"/>
+    <w:lsdException w:name="toc 8" w:semiHidden="1" w:uiPriority="39" w:unhideWhenUsed="1"/>
+    <w:lsdException w:name="toc 9" w:semiHidden="1" w:uiPriority="39" w:unhideWhenUsed="1"/>
+    <w:lsdException w:name="Normal Indent" w:semiHidden="1" w:unhideWhenUsed="1"/>
+    <w:lsdException w:name="footnote text" w:semiHidden="1" w:unhideWhenUsed="1"/>
+    <w:lsdException w:name="annotation text" w:semiHidden="1" w:unhideWhenUsed="1"/>
+    <w:lsdException w:name="header" w:semiHidden="1" w:unhideWhenUsed="1"/>
+    <w:lsdException w:name="footer" w:semiHidden="1" w:unhideWhenUsed="1"/>
+    <w:lsdException w:name="index heading" w:semiHidden="1" w:unhideWhenUsed="1"/>
+    <w:lsdException w:name="caption" w:semiHidden="1" w:uiPriority="35" w:unhideWhenUsed="1" w:qFormat="1"/>
+    <w:lsdException w:name="table of figures" w:semiHidden="1" w:unhideWhenUsed="1"/>
+    <w:lsdException w:name="envelope address" w:semiHidden="1" w:unhideWhenUsed="1"/>
+    <w:lsdException w:name="envelope return" w:semiHidden="1" w:unhideWhenUsed="1"/>
+    <w:lsdException w:name="footnote reference" w:semiHidden="1" w:unhideWhenUsed="1"/>
+    <w:lsdException w:name="annotation reference" w:semiHidden="1" w:unhideWhenUsed="1"/>
+    <w:lsdException w:name="line number" w:semiHidden="1" w:unhideWhenUsed="1"/>
+    <w:lsdException w:name="page number" w:semiHidden="1" w:unhideWhenUsed="1"/>
+    <w:lsdException w:name="endnote reference" w:semiHidden="1" w:unhideWhenUsed="1"/>
+    <w:lsdException w:name="endnote text" w:semiHidden="1" w:unhideWhenUsed="1"/>
+    <w:lsdException w:name="table of authorities" w:semiHidden="1" w:unhideWhenUsed="1"/>
+    <w:lsdException w:name="macro" w:semiHidden="1" w:unhideWhenUsed="1"/>
+    <w:lsdException w:name="toa heading" w:semiHidden="1" w:unhideWhenUsed="1"/>
+    <w:lsdException w:name="List" w:semiHidden="1" w:unhideWhenUsed="1"/>
+    <w:lsdException w:name="List Bullet" w:semiHidden="1" w:unhideWhenUsed="1"/>
+    <w:lsdException w:name="List Number" w:semiHidden="1" w:unhideWhenUsed="1"/>
+    <w:lsdException w:name="List 2" w:semiHidden="1" w:unhideWhenUsed="1"/>
+    <w:lsdException w:name="List 3" w:semiHidden="1" w:unhideWhenUsed="1"/>
+    <w:lsdException w:name="List 4" w:semiHidden="1" w:unhideWhenUsed="1"/>
+    <w:lsdException w:name="List 5" w:semiHidden="1" w:unhideWhenUsed="1"/>
+    <w:lsdException w:name="List Bullet 2" w:semiHidden="1" w:unhideWhenUsed="1"/>
+    <w:lsdException w:name="List Bullet 3" w:semiHidden="1" w:unhideWhenUsed="1"/>
+    <w:lsdException w:name="List Bullet 4" w:semiHidden="1" w:unhideWhenUsed="1"/>
+    <w:lsdException w:name="List Bullet 5" w:semiHidden="1" w:unhideWhenUsed="1"/>
+    <w:lsdException w:name="List Number 2" w:semiHidden="1" w:unhideWhenUsed="1"/>
+    <w:lsdException w:name="List Number 3" w:semiHidden="1" w:unhideWhenUsed="1"/>
+    <w:lsdException w:name="List Number 4" w:semiHidden="1" w:unhideWhenUsed="1"/>
+    <w:lsdException w:name="List Number 5" w:semiHidden="1" w:unhideWhenUsed="1"/>
+    <w:lsdException w:name="Title" w:uiPriority="10" w:qFormat="1"/>
+    <w:lsdException w:name="Closing" w:semiHidden="1" w:unhideWhenUsed="1"/>
+    <w:lsdException w:name="Signature" w:semiHidden="1" w:unhideWhenUsed="1"/>
+    <w:lsdException w:name="Default Paragraph Font" w:semiHidden="1" w:uiPriority="1" w:unhideWhenUsed="1"/>
+    <w:lsdException w:name="Body Text" w:semiHidden="1" w:unhideWhenUsed="1"/>
+    <w:lsdException w:name="Body Text Indent" w:semiHidden="1" w:unhideWhenUsed="1"/>
+    <w:lsdException w:name="List Continue" w:semiHidden="1" w:unhideWhenUsed="1"/>
+    <w:lsdException w:name="List Continue 2" w:semiHidden="1" w:unhideWhenUsed="1"/>
+    <w:lsdException w:name="List Continue 3" w:semiHidden="1" w:unhideWhenUsed="1"/>
+    <w:lsdException w:name="List Continue 4" w:semiHidden="1" w:unhideWhenUsed="1"/>
+    <w:lsdException w:name="List Continue 5" w:semiHidden="1" w:unhideWhenUsed="1"/>
+    <w:lsdException w:name="Message Header" w:semiHidden="1" w:unhideWhenUsed="1"/>
+    <w:lsdException w:name="Subtitle" w:uiPriority="11" w:qFormat="1"/>
+    <w:lsdException w:name="Salutation" w:semiHidden="1" w:unhideWhenUsed="1"/>
+    <w:lsdException w:name="Date" w:semiHidden="1" w:unhideWhenUsed="1"/>
+    <w:lsdException w:name="Body Text First Indent" w:semiHidden="1" w:unhideWhenUsed="1"/>
+    <w:lsdException w:name="Body Text First Indent 2" w:semiHidden="1" w:unhideWhenUsed="1"/>
+    <w:lsdException w:name="Note Heading" w:semiHidden="1" w:unhideWhenUsed="1"/>
+    <w:lsdException w:name="Body Text 2" w:semiHidden="1" w:unhideWhenUsed="1"/>
+    <w:lsdException w:name="Body Text 3" w:semiHidden="1" w:unhideWhenUsed="1"/>
+    <w:lsdException w:name="Body Text Indent 2" w:semiHidden="1" w:unhideWhenUsed="1"/>
+    <w:lsdException w:name="Body Text Indent 3" w:semiHidden="1" w:unhideWhenUsed="1"/>
+    <w:lsdException w:name="Block Text" w:semiHidden="1" w:unhideWhenUsed="1"/>
+    <w:lsdException w:name="Hyperlink" w:semiHidden="1" w:unhideWhenUsed="1"/>
+    <w:lsdException w:name="FollowedHyperlink" w:semiHidden="1" w:unhideWhenUsed="1"/>
+    <w:lsdException w:name="Strong" w:uiPriority="22" w:qFormat="1"/>
+    <w:lsdException w:name="Emphasis" w:uiPriority="20" w:qFormat="1"/>
+    <w:lsdException w:name="Document Map" w:semiHidden="1" w:unhideWhenUsed="1"/>
+    <w:lsdException w:name="Plain Text" w:semiHidden="1" w:unhideWhenUsed="1"/>
+    <w:lsdException w:name="E-mail Signature" w:semiHidden="1" w:unhideWhenUsed="1"/>
+    <w:lsdException w:name="HTML Top of Form" w:semiHidden="1" w:unhideWhenUsed="1"/>
+    <w:lsdException w:name="HTML Bottom of Form" w:semiHidden="1" w:unhideWhenUsed="1"/>
+    <w:lsdException w:name="Normal (Web)" w:semiHidden="1" w:unhideWhenUsed="1"/>
+    <w:lsdException w:name="HTML Acronym" w:semiHidden="1" w:unhideWhenUsed="1"/>
+    <w:lsdException w:name="HTML Address" w:semiHidden="1" w:unhideWhenUsed="1"/>
+    <w:lsdException w:name="HTML Cite" w:semiHidden="1" w:unhideWhenUsed="1"/>
+    <w:lsdException w:name="HTML Code" w:semiHidden="1" w:unhideWhenUsed="1"/>
+    <w:lsdException w:name="HTML Definition" w:semiHidden="1" w:unhideWhenUsed="1"/>
+    <w:lsdException w:name="HTML Keyboard" w:semiHidden="1" w:unhideWhenUsed="1"/>
+    <w:lsdException w:name="HTML Preformatted" w:semiHidden="1" w:unhideWhenUsed="1"/>
+    <w:lsdException w:name="HTML Sample" w:semiHidden="1" w:unhideWhenUsed="1"/>
+    <w:lsdException w:name="HTML Typewriter" w:semiHidden="1" w:unhideWhenUsed="1"/>
+    <w:lsdException w:name="HTML Variable" w:semiHidden="1" w:unhideWhenUsed="1"/>
+    <w:lsdException w:name="Normal Table" w:semiHidden="1" w:unhideWhenUsed="1"/>
+    <w:lsdException w:name="annotation subject" w:semiHidden="1" w:unhideWhenUsed="1"/>
+    <w:lsdException w:name="No List" w:semiHidden="1" w:unhideWhenUsed="1"/>
+    <w:lsdException w:name="Outline List 1" w:semiHidden="1" w:unhideWhenUsed="1"/>
+    <w:lsdException w:name="Outline List 2" w:semiHidden="1" w:unhideWhenUsed="1"/>
+    <w:lsdException w:name="Outline List 3" w:semiHidden="1" w:unhideWhenUsed="1"/>
+    <w:lsdException w:name="Table Simple 1" w:semiHidden="1" w:unhideWhenUsed="1"/>
+    <w:lsdException w:name="Table Simple 2" w:semiHidden="1" w:unhideWhenUsed="1"/>
+    <w:lsdException w:name="Table Simple 3" w:semiHidden="1" w:unhideWhenUsed="1"/>
+    <w:lsdException w:name="Table Classic 1" w:semiHidden="1" w:unhideWhenUsed="1"/>
+    <w:lsdException w:name="Table Classic 2" w:semiHidden="1" w:unhideWhenUsed="1"/>
+    <w:lsdException w:name="Table Classic 3" w:semiHidden="1" w:unhideWhenUsed="1"/>
+    <w:lsdException w:name="Table Classic 4" w:semiHidden="1" w:unhideWhenUsed="1"/>
+    <w:lsdException w:name="Table Colorful 1" w:semiHidden="1" w:unhideWhenUsed="1"/>
+    <w:lsdException w:name="Table Colorful 2" w:semiHidden="1" w:unhideWhenUsed="1"/>
+    <w:lsdException w:name="Table Colorful 3" w:semiHidden="1" w:unhideWhenUsed="1"/>
+    <w:lsdException w:name="Table Columns 1" w:semiHidden="1" w:unhideWhenUsed="1"/>
+    <w:lsdException w:name="Table Columns 2" w:semiHidden="1" w:unhideWhenUsed="1"/>
+    <w:lsdException w:name="Table Columns 3" w:semiHidden="1" w:unhideWhenUsed="1"/>
+    <w:lsdException w:name="Table Columns 4" w:semiHidden="1" w:unhideWhenUsed="1"/>
+    <w:lsdException w:name="Table Columns 5" w:semiHidden="1" w:unhideWhenUsed="1"/>
+    <w:lsdException w:name="Table Grid 1" w:semiHidden="1" w:unhideWhenUsed="1"/>
+    <w:lsdException w:name="Table Grid 2" w:semiHidden="1" w:unhideWhenUsed="1"/>
+    <w:lsdException w:name="Table Grid 3" w:semiHidden="1" w:unhideWhenUsed="1"/>
+    <w:lsdException w:name="Table Grid 4" w:semiHidden="1" w:unhideWhenUsed="1"/>
+    <w:lsdException w:name="Table Grid 5" w:semiHidden="1" w:unhideWhenUsed="1"/>
+    <w:lsdException w:name="Table Grid 6" w:semiHidden="1" w:unhideWhenUsed="1"/>
+    <w:lsdException w:name="Table Grid 7" w:semiHidden="1" w:unhideWhenUsed="1"/>
+    <w:lsdException w:name="Table Grid 8" w:semiHidden="1" w:unhideWhenUsed="1"/>
+    <w:lsdException w:name="Table List 1" w:semiHidden="1" w:unhideWhenUsed="1"/>
+    <w:lsdException w:name="Table List 2" w:semiHidden="1" w:unhideWhenUsed="1"/>
+    <w:lsdException w:name="Table List 3" w:semiHidden="1" w:unhideWhenUsed="1"/>
+    <w:lsdException w:name="Table List 4" w:semiHidden="1" w:unhideWhenUsed="1"/>
+    <w:lsdException w:name="Table List 5" w:semiHidden="1" w:unhideWhenUsed="1"/>
+    <w:lsdException w:name="Table List 6" w:semiHidden="1" w:unhideWhenUsed="1"/>
+    <w:lsdException w:name="Table List 7" w:semiHidden="1" w:unhideWhenUsed="1"/>
+    <w:lsdException w:name="Table List 8" w:semiHidden="1" w:unhideWhenUsed="1"/>
+    <w:lsdException w:name="Table 3D effects 1" w:semiHidden="1" w:unhideWhenUsed="1"/>
+    <w:lsdException w:name="Table 3D effects 2" w:semiHidden="1" w:unhideWhenUsed="1"/>
+    <w:lsdException w:name="Table 3D effects 3" w:semiHidden="1" w:unhideWhenUsed="1"/>
+    <w:lsdException w:name="Table Contemporary" w:semiHidden="1" w:unhideWhenUsed="1"/>
+    <w:lsdException w:name="Table Elegant" w:semiHidden="1" w:unhideWhenUsed="1"/>
+    <w:lsdException w:name="Table Professional" w:semiHidden="1" w:unhideWhenUsed="1"/>
+    <w:lsdException w:name="Table Subtle 1" w:semiHidden="1" w:unhideWhenUsed="1"/>
+    <w:lsdException w:name="Table Subtle 2" w:semiHidden="1" w:unhideWhenUsed="1"/>
+    <w:lsdException w:name="Table Web 1" w:semiHidden="1" w:unhideWhenUsed="1"/>
+    <w:lsdException w:name="Table Web 2" w:semiHidden="1" w:unhideWhenUsed="1"/>
+    <w:lsdException w:name="Table Web 3" w:semiHidden="1" w:unhideWhenUsed="1"/>
+    <w:lsdException w:name="Balloon Text" w:semiHidden="1" w:unhideWhenUsed="1"/>
+    <w:lsdException w:name="Table Grid" w:uiPriority="39"/>
+    <w:lsdException w:name="Table Theme" w:semiHidden="1" w:unhideWhenUsed="1"/>
+    <w:lsdException w:name="Placeholder Text" w:semiHidden="1"/>
+    <w:lsdException w:name="No Spacing" w:uiPriority="1" w:qFormat="1"/>
+    <w:lsdException w:name="Light Shading" w:uiPriority="60"/>
+    <w:lsdException w:name="Light List" w:uiPriority="61"/>
+    <w:lsdException w:name="Light Grid" w:uiPriority="62"/>
+    <w:lsdException w:name="Medium Shading 1" w:uiPriority="63"/>
+    <w:lsdException w:name="Medium Shading 2" w:uiPriority="64"/>
+    <w:lsdException w:name="Medium List 1" w:uiPriority="65"/>
+    <w:lsdException w:name="Medium List 2" w:uiPriority="66"/>
+    <w:lsdException w:name="Medium Grid 1" w:uiPriority="67"/>
+    <w:lsdException w:name="Medium Grid 2" w:uiPriority="68"/>
+    <w:lsdException w:name="Medium Grid 3" w:uiPriority="69"/>
+    <w:lsdException w:name="Dark List" w:uiPriority="70"/>
+    <w:lsdException w:name="Colorful Shading" w:uiPriority="71"/>
+    <w:lsdException w:name="Colorful List" w:uiPriority="72"/>
+    <w:lsdException w:name="Colorful Grid" w:uiPriority="73"/>
+    <w:lsdException w:name="Light Shading Accent 1" w:uiPriority="60"/>
+    <w:lsdException w:name="Light List Accent 1" w:uiPriority="61"/>
+    <w:lsdException w:name="Light Grid Accent 1" w:uiPriority="62"/>
+    <w:lsdException w:name="Medium Shading 1 Accent 1" w:uiPriority="63"/>
+    <w:lsdException w:name="Medium Shading 2 Accent 1" w:uiPriority="64"/>
+    <w:lsdException w:name="Medium List 1 Accent 1" w:uiPriority="65"/>
+    <w:lsdException w:name="Revision" w:semiHidden="1"/>
+    <w:lsdException w:name="List Paragraph" w:uiPriority="34" w:qFormat="1"/>
+    <w:lsdException w:name="Quote" w:uiPriority="29" w:qFormat="1"/>
+    <w:lsdException w:name="Intense Quote" w:uiPriority="30" w:qFormat="1"/>
+    <w:lsdException w:name="Medium List 2 Accent 1" w:uiPriority="66"/>
+    <w:lsdException w:name="Medium Grid 1 Accent 1" w:uiPriority="67"/>
+    <w:lsdException w:name="Medium Grid 2 Accent 1" w:uiPriority="68"/>
+    <w:lsdException w:name="Medium Grid 3 Accent 1" w:uiPriority="69"/>
+    <w:lsdException w:name="Dark List Accent 1" w:uiPriority="70"/>
+    <w:lsdException w:name="Colorful Shading Accent 1" w:uiPriority="71"/>
+    <w:lsdException w:name="Colorful List Accent 1" w:uiPriority="72"/>
+    <w:lsdException w:name="Colorful Grid Accent 1" w:uiPriority="73"/>
+    <w:lsdException w:name="Light Shading Accent 2" w:uiPriority="60"/>
+    <w:lsdException w:name="Light List Accent 2" w:uiPriority="61"/>
+    <w:lsdException w:name="Light Grid Accent 2" w:uiPriority="62"/>
+    <w:lsdException w:name="Medium Shading 1 Accent 2" w:uiPriority="63"/>
+    <w:lsdException w:name="Medium Shading 2 Accent 2" w:uiPriority="64"/>
+    <w:lsdException w:name="Medium List 1 Accent 2" w:uiPriority="65"/>
+    <w:lsdException w:name="Medium List 2 Accent 2" w:uiPriority="66"/>
+    <w:lsdException w:name="Medium Grid 1 Accent 2" w:uiPriority="67"/>
+    <w:lsdException w:name="Medium Grid 2 Accent 2" w:uiPriority="68"/>
+    <w:lsdException w:name="Medium Grid 3 Accent 2" w:uiPriority="69"/>
+    <w:lsdException w:name="Dark List Accent 2" w:uiPriority="70"/>
+    <w:lsdException w:name="Colorful Shading Accent 2" w:uiPriority="71"/>
+    <w:lsdException w:name="Colorful List Accent 2" w:uiPriority="72"/>
+    <w:lsdException w:name="Colorful Grid Accent 2" w:uiPriority="73"/>
+    <w:lsdException w:name="Light Shading Accent 3" w:uiPriority="60"/>
+    <w:lsdException w:name="Light List Accent 3" w:uiPriority="61"/>
+    <w:lsdException w:name="Light Grid Accent 3" w:uiPriority="62"/>
+    <w:lsdException w:name="Medium Shading 1 Accent 3" w:uiPriority="63"/>
+    <w:lsdException w:name="Medium Shading 2 Accent 3" w:uiPriority="64"/>
+    <w:lsdException w:name="Medium List 1 Accent 3" w:uiPriority="65"/>
+    <w:lsdException w:name="Medium List 2 Accent 3" w:uiPriority="66"/>
+    <w:lsdException w:name="Medium Grid 1 Accent 3" w:uiPriority="67"/>
+    <w:lsdException w:name="Medium Grid 2 Accent 3" w:uiPriority="68"/>
+    <w:lsdException w:name="Medium Grid 3 Accent 3" w:uiPriority="69"/>
+    <w:lsdException w:name="Dark List Accent 3" w:uiPriority="70"/>
+    <w:lsdException w:name="Colorful Shading Accent 3" w:uiPriority="71"/>
+    <w:lsdException w:name="Colorful List Accent 3" w:uiPriority="72"/>
+    <w:lsdException w:name="Colorful Grid Accent 3" w:uiPriority="73"/>
+    <w:lsdException w:name="Light Shading Accent 4" w:uiPriority="60"/>
+    <w:lsdException w:name="Light List Accent 4" w:uiPriority="61"/>
+    <w:lsdException w:name="Light Grid Accent 4" w:uiPriority="62"/>
+    <w:lsdException w:name="Medium Shading 1 Accent 4" w:uiPriority="63"/>
+    <w:lsdException w:name="Medium Shading 2 Accent 4" w:uiPriority="64"/>
+    <w:lsdException w:name="Medium List 1 Accent 4" w:uiPriority="65"/>
+    <w:lsdException w:name="Medium List 2 Accent 4" w:uiPriority="66"/>
+    <w:lsdException w:name="Medium Grid 1 Accent 4" w:uiPriority="67"/>
+    <w:lsdException w:name="Medium Grid 2 Accent 4" w:uiPriority="68"/>
+    <w:lsdException w:name="Medium Grid 3 Accent 4" w:uiPriority="69"/>
+    <w:lsdException w:name="Dark List Accent 4" w:uiPriority="70"/>
+    <w:lsdException w:name="Colorful Shading Accent 4" w:uiPriority="71"/>
+    <w:lsdException w:name="Colorful List Accent 4" w:uiPriority="72"/>
+    <w:lsdException w:name="Colorful Grid Accent 4" w:uiPriority="73"/>
+    <w:lsdException w:name="Light Shading Accent 5" w:uiPriority="60"/>
+    <w:lsdException w:name="Light List Accent 5" w:uiPriority="61"/>
+    <w:lsdException w:name="Light Grid Accent 5" w:uiPriority="62"/>
+    <w:lsdException w:name="Medium Shading 1 Accent 5" w:uiPriority="63"/>
+    <w:lsdException w:name="Medium Shading 2 Accent 5" w:uiPriority="64"/>
+    <w:lsdException w:name="Medium List 1 Accent 5" w:uiPriority="65"/>
+    <w:lsdException w:name="Medium List 2 Accent 5" w:uiPriority="66"/>
+    <w:lsdException w:name="Medium Grid 1 Accent 5" w:uiPriority="67"/>
+    <w:lsdException w:name="Medium Grid 2 Accent 5" w:uiPriority="68"/>
+    <w:lsdException w:name="Medium Grid 3 Accent 5" w:uiPriority="69"/>
+    <w:lsdException w:name="Dark List Accent 5" w:uiPriority="70"/>
+    <w:lsdException w:name="Colorful Shading Accent 5" w:uiPriority="71"/>
+    <w:lsdException w:name="Colorful List Accent 5" w:uiPriority="72"/>
+    <w:lsdException w:name="Colorful Grid Accent 5" w:uiPriority="73"/>
+    <w:lsdException w:name="Light Shading Accent 6" w:uiPriority="60"/>
+    <w:lsdException w:name="Light List Accent 6" w:uiPriority="61"/>
+    <w:lsdException w:name="Light Grid Accent 6" w:uiPriority="62"/>
+    <w:lsdException w:name="Medium Shading 1 Accent 6" w:uiPriority="63"/>
+    <w:lsdException w:name="Medium Shading 2 Accent 6" w:uiPriority="64"/>
+    <w:lsdException w:name="Medium List 1 Accent 6" w:uiPriority="65"/>
+    <w:lsdException w:name="Medium List 2 Accent 6" w:uiPriority="66"/>
+    <w:lsdException w:name="Medium Grid 1 Accent 6" w:uiPriority="67"/>
+    <w:lsdException w:name="Medium Grid 2 Accent 6" w:uiPriority="68"/>
+    <w:lsdException w:name="Medium Grid 3 Accent 6" w:uiPriority="69"/>
+    <w:lsdException w:name="Dark List Accent 6" w:uiPriority="70"/>
+    <w:lsdException w:name="Colorful Shading Accent 6" w:uiPriority="71"/>
+    <w:lsdException w:name="Colorful List Accent 6" w:uiPriority="72"/>
+    <w:lsdException w:name="Colorful Grid Accent 6" w:uiPriority="73"/>
+    <w:lsdException w:name="Subtle Emphasis" w:uiPriority="19" w:qFormat="1"/>
+    <w:lsdException w:name="Intense Emphasis" w:uiPriority="21" w:qFormat="1"/>
+    <w:lsdException w:name="Subtle Reference" w:uiPriority="31" w:qFormat="1"/>
+    <w:lsdException w:name="Intense Reference" w:uiPriority="32" w:qFormat="1"/>
+    <w:lsdException w:name="Book Title" w:uiPriority="33" w:qFormat="1"/>
+    <w:lsdException w:name="Bibliography" w:semiHidden="1" w:uiPriority="37" w:unhideWhenUsed="1"/>
+    <w:lsdException w:name="TOC Heading" w:semiHidden="1" w:uiPriority="39" w:unhideWhenUsed="1" w:qFormat="1"/>
+    <w:lsdException w:name="Plain Table 1" w:uiPriority="41"/>
+    <w:lsdException w:name="Plain Table 2" w:uiPriority="42"/>
+    <w:lsdException w:name="Plain Table 3" w:uiPriority="43"/>
+    <w:lsdException w:name="Plain Table 4" w:uiPriority="44"/>
+    <w:lsdException w:name="Plain Table 5" w:uiPriority="45"/>
+    <w:lsdException w:name="Grid Table Light" w:uiPriority="40"/>
+    <w:lsdException w:name="Grid Table 1 Light" w:uiPriority="46"/>
+    <w:lsdException w:name="Grid Table 2" w:uiPriority="47"/>
+    <w:lsdException w:name="Grid Table 3" w:uiPriority="48"/>
+    <w:lsdException w:name="Grid Table 4" w:uiPriority="49"/>
+    <w:lsdException w:name="Grid Table 5 Dark" w:uiPriority="50"/>
+    <w:lsdException w:name="Grid Table 6 Colorful" w:uiPriority="51"/>
+    <w:lsdException w:name="Grid Table 7 Colorful" w:uiPriority="52"/>
+    <w:lsdException w:name="Grid Table 1 Light Accent 1" w:uiPriority="46"/>
+    <w:lsdException w:name="Grid Table 2 Accent 1" w:uiPriority="47"/>
+    <w:lsdException w:name="Grid Table 3 Accent 1" w:uiPriority="48"/>
+    <w:lsdException w:name="Grid Table 4 Accent 1" w:uiPriority="49"/>
+    <w:lsdException w:name="Grid Table 5 Dark Accent 1" w:uiPriority="50"/>
+    <w:lsdException w:name="Grid Table 6 Colorful Accent 1" w:uiPriority="51"/>
+    <w:lsdException w:name="Grid Table 7 Colorful Accent 1" w:uiPriority="52"/>
+    <w:lsdException w:name="Grid Table 1 Light Accent 2" w:uiPriority="46"/>
+    <w:lsdException w:name="Grid Table 2 Accent 2" w:uiPriority="47"/>
+    <w:lsdException w:name="Grid Table 3 Accent 2" w:uiPriority="48"/>
+    <w:lsdException w:name="Grid Table 4 Accent 2" w:uiPriority="49"/>
+    <w:lsdException w:name="Grid Table 5 Dark Accent 2" w:uiPriority="50"/>
+    <w:lsdException w:name="Grid Table 6 Colorful Accent 2" w:uiPriority="51"/>
+    <w:lsdException w:name="Grid Table 7 Colorful Accent 2" w:uiPriority="52"/>
+    <w:lsdException w:name="Grid Table 1 Light Accent 3" w:uiPriority="46"/>
+    <w:lsdException w:name="Grid Table 2 Accent 3" w:uiPriority="47"/>
+    <w:lsdException w:name="Grid Table 3 Accent 3" w:uiPriority="48"/>
+    <w:lsdException w:name="Grid Table 4 Accent 3" w:uiPriority="49"/>
+    <w:lsdException w:name="Grid Table 5 Dark Accent 3" w:uiPriority="50"/>
+    <w:lsdException w:name="Grid Table 6 Colorful Accent 3" w:uiPriority="51"/>
+    <w:lsdException w:name="Grid Table 7 Colorful Accent 3" w:uiPriority="52"/>
+    <w:lsdException w:name="Grid Table 1 Light Accent 4" w:uiPriority="46"/>
+    <w:lsdException w:name="Grid Table 2 Accent 4" w:uiPriority="47"/>
+    <w:lsdException w:name="Grid Table 3 Accent 4" w:uiPriority="48"/>
+    <w:lsdException w:name="Grid Table 4 Accent 4" w:uiPriority="49"/>
+    <w:lsdException w:name="Grid Table 5 Dark Accent 4" w:uiPriority="50"/>
+    <w:lsdException w:name="Grid Table 6 Colorful Accent 4" w:uiPriority="51"/>
+    <w:lsdException w:name="Grid Table 7 Colorful Accent 4" w:uiPriority="52"/>
+    <w:lsdException w:name="Grid Table 1 Light Accent 5" w:uiPriority="46"/>
+    <w:lsdException w:name="Grid Table 2 Accent 5" w:uiPriority="47"/>
+    <w:lsdException w:name="Grid Table 3 Accent 5" w:uiPriority="48"/>
+    <w:lsdException w:name="Grid Table 4 Accent 5" w:uiPriority="49"/>
+    <w:lsdException w:name="Grid Table 5 Dark Accent 5" w:uiPriority="50"/>
+    <w:lsdException w:name="Grid Table 6 Colorful Accent 5" w:uiPriority="51"/>
+    <w:lsdException w:name="Grid Table 7 Colorful Accent 5" w:uiPriority="52"/>
+    <w:lsdException w:name="Grid Table 1 Light Accent 6" w:uiPriority="46"/>
+    <w:lsdException w:name="Grid Table 2 Accent 6" w:uiPriority="47"/>
+    <w:lsdException w:name="Grid Table 3 Accent 6" w:uiPriority="48"/>
+    <w:lsdException w:name="Grid Table 4 Accent 6" w:uiPriority="49"/>
+    <w:lsdException w:name="Grid Table 5 Dark Accent 6" w:uiPriority="50"/>
+    <w:lsdException w:name="Grid Table 6 Colorful Accent 6" w:uiPriority="51"/>
+    <w:lsdException w:name="Grid Table 7 Colorful Accent 6" w:uiPriority="52"/>
+    <w:lsdException w:name="List Table 1 Light" w:uiPriority="46"/>
+    <w:lsdException w:name="List Table 2" w:uiPriority="47"/>
+    <w:lsdException w:name="List Table 3" w:uiPriority="48"/>
+    <w:lsdException w:name="List Table 4" w:uiPriority="49"/>
+    <w:lsdException w:name="List Table 5 Dark" w:uiPriority="50"/>
+    <w:lsdException w:name="List Table 6 Colorful" w:uiPriority="51"/>
+    <w:lsdException w:name="List Table 7 Colorful" w:uiPriority="52"/>
+    <w:lsdException w:name="List Table 1 Light Accent 1" w:uiPriority="46"/>
+    <w:lsdException w:name="List Table 2 Accent 1" w:uiPriority="47"/>
+    <w:lsdException w:name="List Table 3 Accent 1" w:uiPriority="48"/>
+    <w:lsdException w:name="List Table 4 Accent 1" w:uiPriority="49"/>
+    <w:lsdException w:name="List Table 5 Dark Accent 1" w:uiPriority="50"/>
+    <w:lsdException w:name="List Table 6 Colorful Accent 1" w:uiPriority="51"/>
+    <w:lsdException w:name="List Table 7 Colorful Accent 1" w:uiPriority="52"/>
+    <w:lsdException w:name="List Table 1 Light Accent 2" w:uiPriority="46"/>
+    <w:lsdException w:name="List Table 2 Accent 2" w:uiPriority="47"/>
+    <w:lsdException w:name="List Table 3 Accent 2" w:uiPriority="48"/>
+    <w:lsdException w:name="List Table 4 Accent 2" w:uiPriority="49"/>
+    <w:lsdException w:name="List Table 5 Dark Accent 2" w:uiPriority="50"/>
+    <w:lsdException w:name="List Table 6 Colorful Accent 2" w:uiPriority="51"/>
+    <w:lsdException w:name="List Table 7 Colorful Accent 2" w:uiPriority="52"/>
+    <w:lsdException w:name="List Table 1 Light Accent 3" w:uiPriority="46"/>
+    <w:lsdException w:name="List Table 2 Accent 3" w:uiPriority="47"/>
+    <w:lsdException w:name="List Table 3 Accent 3" w:uiPriority="48"/>
+    <w:lsdException w:name="List Table 4 Accent 3" w:uiPriority="49"/>
+    <w:lsdException w:name="List Table 5 Dark Accent 3" w:uiPriority="50"/>
+    <w:lsdException w:name="List Table 6 Colorful Accent 3" w:uiPriority="51"/>
+    <w:lsdException w:name="List Table 7 Colorful Accent 3" w:uiPriority="52"/>
+    <w:lsdException w:name="List Table 1 Light Accent 4" w:uiPriority="46"/>
+    <w:lsdException w:name="List Table 2 Accent 4" w:uiPriority="47"/>
+    <w:lsdException w:name="List Table 3 Accent 4" w:uiPriority="48"/>
+    <w:lsdException w:name="List Table 4 Accent 4" w:uiPriority="49"/>
+    <w:lsdException w:name="List Table 5 Dark Accent 4" w:uiPriority="50"/>
+    <w:lsdException w:name="List Table 6 Colorful Accent 4" w:uiPriority="51"/>
+    <w:lsdException w:name="List Table 7 Colorful Accent 4" w:uiPriority="52"/>
+    <w:lsdException w:name="List Table 1 Light Accent 5" w:uiPriority="46"/>
+    <w:lsdException w:name="List Table 2 Accent 5" w:uiPriority="47"/>
+    <w:lsdException w:name="List Table 3 Accent 5" w:uiPriority="48"/>
+    <w:lsdException w:name="List Table 4 Accent 5" w:uiPriority="49"/>
+    <w:lsdException w:name="List Table 5 Dark Accent 5" w:uiPriority="50"/>
+    <w:lsdException w:name="List Table 6 Colorful Accent 5" w:uiPriority="51"/>
+    <w:lsdException w:name="List Table 7 Colorful Accent 5" w:uiPriority="52"/>
+    <w:lsdException w:name="List Table 1 Light Accent 6" w:uiPriority="46"/>
+    <w:lsdException w:name="List Table 2 Accent 6" w:uiPriority="47"/>
+    <w:lsdException w:name="List Table 3 Accent 6" w:uiPriority="48"/>
+    <w:lsdException w:name="List Table 4 Accent 6" w:uiPriority="49"/>
+    <w:lsdException w:name="List Table 5 Dark Accent 6" w:uiPriority="50"/>
+    <w:lsdException w:name="List Table 6 Colorful Accent 6" w:uiPriority="51"/>
+    <w:lsdException w:name="List Table 7 Colorful Accent 6" w:uiPriority="52"/>
+    <w:lsdException w:name="Mention" w:semiHidden="1" w:unhideWhenUsed="1"/>
+    <w:lsdException w:name="Smart Hyperlink" w:semiHidden="1" w:unhideWhenUsed="1"/>
+    <w:lsdException w:name="Hashtag" w:semiHidden="1" w:unhideWhenUsed="1"/>
+    <w:lsdException w:name="Unresolved Mention" w:semiHidden="1" w:unhideWhenUsed="1"/>
+    <w:lsdException w:name="Smart Link" w:semiHidden="1" w:unhideWhenUsed="1"/>
+    <w:lsdException w:name="Smart Link Error" w:semiHidden="1" w:unhideWhenUsed="1"/>
+  </w:latentStyles>
+  <w:style w:type="paragraph" w:default="1" w:styleId="Normal">
+    <w:name w:val="Normal"/>
+    <w:qFormat/>
   </w:style>
   <w:style w:type="paragraph" w:styleId="Heading1">
     <w:name w:val="heading 1"/>
     <w:basedOn w:val="Normal"/>
     <w:next w:val="Normal"/>
+    <w:uiPriority w:val="9"/>
+    <w:qFormat/>
     <w:pPr>
-      <w:keepNext w:val="1"/>
-      <w:keepLines w:val="1"/>
-      <w:spacing w:after="120" w:before="400" w:lineRule="auto"/>
+      <w:keepNext/>
+      <w:keepLines/>
+      <w:spacing w:before="400" w:after="120"/>
+      <w:outlineLvl w:val="0"/>
     </w:pPr>
     <w:rPr>
       <w:sz w:val="40"/>
@@ -1455,13 +1863,17 @@
     <w:name w:val="heading 2"/>
     <w:basedOn w:val="Normal"/>
     <w:next w:val="Normal"/>
+    <w:uiPriority w:val="9"/>
+    <w:semiHidden/>
+    <w:unhideWhenUsed/>
+    <w:qFormat/>
     <w:pPr>
-      <w:keepNext w:val="1"/>
-      <w:keepLines w:val="1"/>
-      <w:spacing w:after="120" w:before="360" w:lineRule="auto"/>
+      <w:keepNext/>
+      <w:keepLines/>
+      <w:spacing w:before="360" w:after="120"/>
+      <w:outlineLvl w:val="1"/>
     </w:pPr>
     <w:rPr>
-      <w:b w:val="0"/>
       <w:sz w:val="32"/>
       <w:szCs w:val="32"/>
     </w:rPr>
@@ -1470,13 +1882,17 @@
     <w:name w:val="heading 3"/>
     <w:basedOn w:val="Normal"/>
     <w:next w:val="Normal"/>
+    <w:uiPriority w:val="9"/>
+    <w:semiHidden/>
+    <w:unhideWhenUsed/>
+    <w:qFormat/>
     <w:pPr>
-      <w:keepNext w:val="1"/>
-      <w:keepLines w:val="1"/>
-      <w:spacing w:after="80" w:before="320" w:lineRule="auto"/>
+      <w:keepNext/>
+      <w:keepLines/>
+      <w:spacing w:before="320" w:after="80"/>
+      <w:outlineLvl w:val="2"/>
     </w:pPr>
     <w:rPr>
-      <w:b w:val="0"/>
       <w:color w:val="434343"/>
       <w:sz w:val="28"/>
       <w:szCs w:val="28"/>
@@ -1486,10 +1902,15 @@
     <w:name w:val="heading 4"/>
     <w:basedOn w:val="Normal"/>
     <w:next w:val="Normal"/>
+    <w:uiPriority w:val="9"/>
+    <w:semiHidden/>
+    <w:unhideWhenUsed/>
+    <w:qFormat/>
     <w:pPr>
-      <w:keepNext w:val="1"/>
-      <w:keepLines w:val="1"/>
-      <w:spacing w:after="80" w:before="280" w:lineRule="auto"/>
+      <w:keepNext/>
+      <w:keepLines/>
+      <w:spacing w:before="280" w:after="80"/>
+      <w:outlineLvl w:val="3"/>
     </w:pPr>
     <w:rPr>
       <w:color w:val="666666"/>
@@ -1501,41 +1922,76 @@
     <w:name w:val="heading 5"/>
     <w:basedOn w:val="Normal"/>
     <w:next w:val="Normal"/>
+    <w:uiPriority w:val="9"/>
+    <w:semiHidden/>
+    <w:unhideWhenUsed/>
+    <w:qFormat/>
     <w:pPr>
-      <w:keepNext w:val="1"/>
-      <w:keepLines w:val="1"/>
-      <w:spacing w:after="80" w:before="240" w:lineRule="auto"/>
+      <w:keepNext/>
+      <w:keepLines/>
+      <w:spacing w:before="240" w:after="80"/>
+      <w:outlineLvl w:val="4"/>
     </w:pPr>
     <w:rPr>
       <w:color w:val="666666"/>
-      <w:sz w:val="22"/>
-      <w:szCs w:val="22"/>
     </w:rPr>
   </w:style>
   <w:style w:type="paragraph" w:styleId="Heading6">
     <w:name w:val="heading 6"/>
     <w:basedOn w:val="Normal"/>
     <w:next w:val="Normal"/>
+    <w:uiPriority w:val="9"/>
+    <w:semiHidden/>
+    <w:unhideWhenUsed/>
+    <w:qFormat/>
     <w:pPr>
-      <w:keepNext w:val="1"/>
-      <w:keepLines w:val="1"/>
-      <w:spacing w:after="80" w:before="240" w:lineRule="auto"/>
+      <w:keepNext/>
+      <w:keepLines/>
+      <w:spacing w:before="240" w:after="80"/>
+      <w:outlineLvl w:val="5"/>
     </w:pPr>
     <w:rPr>
-      <w:i w:val="1"/>
+      <w:i/>
       <w:color w:val="666666"/>
-      <w:sz w:val="22"/>
-      <w:szCs w:val="22"/>
     </w:rPr>
+  </w:style>
+  <w:style w:type="character" w:default="1" w:styleId="DefaultParagraphFont">
+    <w:name w:val="Default Paragraph Font"/>
+    <w:uiPriority w:val="1"/>
+    <w:semiHidden/>
+    <w:unhideWhenUsed/>
+  </w:style>
+  <w:style w:type="table" w:default="1" w:styleId="TableNormal">
+    <w:name w:val="Normal Table"/>
+    <w:uiPriority w:val="99"/>
+    <w:semiHidden/>
+    <w:unhideWhenUsed/>
+    <w:tblPr>
+      <w:tblInd w:w="0" w:type="dxa"/>
+      <w:tblCellMar>
+        <w:top w:w="0" w:type="dxa"/>
+        <w:left w:w="108" w:type="dxa"/>
+        <w:bottom w:w="0" w:type="dxa"/>
+        <w:right w:w="108" w:type="dxa"/>
+      </w:tblCellMar>
+    </w:tblPr>
+  </w:style>
+  <w:style w:type="numbering" w:default="1" w:styleId="NoList">
+    <w:name w:val="No List"/>
+    <w:uiPriority w:val="99"/>
+    <w:semiHidden/>
+    <w:unhideWhenUsed/>
   </w:style>
   <w:style w:type="paragraph" w:styleId="Title">
     <w:name w:val="Title"/>
     <w:basedOn w:val="Normal"/>
     <w:next w:val="Normal"/>
+    <w:uiPriority w:val="10"/>
+    <w:qFormat/>
     <w:pPr>
-      <w:keepNext w:val="1"/>
-      <w:keepLines w:val="1"/>
-      <w:spacing w:after="60" w:before="0" w:lineRule="auto"/>
+      <w:keepNext/>
+      <w:keepLines/>
+      <w:spacing w:after="60"/>
     </w:pPr>
     <w:rPr>
       <w:sz w:val="52"/>
@@ -1546,14 +2002,14 @@
     <w:name w:val="Subtitle"/>
     <w:basedOn w:val="Normal"/>
     <w:next w:val="Normal"/>
+    <w:uiPriority w:val="11"/>
+    <w:qFormat/>
     <w:pPr>
-      <w:keepNext w:val="1"/>
-      <w:keepLines w:val="1"/>
-      <w:spacing w:after="320" w:before="0" w:lineRule="auto"/>
+      <w:keepNext/>
+      <w:keepLines/>
+      <w:spacing w:after="320"/>
     </w:pPr>
     <w:rPr>
-      <w:rFonts w:ascii="Arial" w:cs="Arial" w:eastAsia="Arial" w:hAnsi="Arial"/>
-      <w:i w:val="0"/>
       <w:color w:val="666666"/>
       <w:sz w:val="30"/>
       <w:szCs w:val="30"/>

</xml_diff>